<commit_message>
only last section remaining
</commit_message>
<xml_diff>
--- a/Project SRS.docx
+++ b/Project SRS.docx
@@ -1486,7 +1486,7 @@
               <w:gridCol w:w="1057"/>
               <w:gridCol w:w="2536"/>
               <w:gridCol w:w="2616"/>
-              <w:gridCol w:w="2131"/>
+              <w:gridCol w:w="2123"/>
             </w:tblGrid>
             <w:tr>
               <w:trPr>
@@ -9433,12 +9433,21 @@
           <w:p>
             <w:pPr>
               <w:rPr>
-                <w:b/>
-                <w:sz w:val="28"/>
-                <w:szCs w:val="28"/>
-                <w:lang w:val="en-CA"/>
-              </w:rPr>
-            </w:pPr>
+                <w:i/>
+                <w:sz w:val="28"/>
+                <w:szCs w:val="28"/>
+                <w:lang w:val="en-CA"/>
+              </w:rPr>
+            </w:pPr>
+            <w:r>
+              <w:rPr>
+                <w:i/>
+                <w:sz w:val="28"/>
+                <w:szCs w:val="28"/>
+                <w:lang w:val="en-CA"/>
+              </w:rPr>
+              <w:t>2.3.5</w:t>
+            </w:r>
           </w:p>
           <w:p>
             <w:pPr>
@@ -9805,25 +9814,7 @@
                 <w:sz w:val="28"/>
                 <w:szCs w:val="28"/>
               </w:rPr>
-              <w:t>UC 1.2</w:t>
-            </w:r>
-            <w:r>
-              <w:rPr>
-                <w:rFonts w:cs="Times New Roman"/>
-                <w:i/>
-                <w:sz w:val="28"/>
-                <w:szCs w:val="28"/>
-              </w:rPr>
-              <w:t xml:space="preserve"> </w:t>
-            </w:r>
-            <w:r>
-              <w:rPr>
-                <w:rFonts w:cs="Times New Roman"/>
-                <w:i/>
-                <w:sz w:val="28"/>
-                <w:szCs w:val="28"/>
-              </w:rPr>
-              <w:t>Mobile verification</w:t>
+              <w:t>UC 1.2 Mobile verification</w:t>
             </w:r>
           </w:p>
           <w:p>
@@ -10685,21 +10676,7 @@
                                       <w:color w:val="000000" w:themeColor="text1"/>
                                       <w:lang w:val="en-CA"/>
                                     </w:rPr>
-                                    <w:t>2</w:t>
-                                  </w:r>
-                                  <w:r>
-                                    <w:rPr>
-                                      <w:color w:val="000000" w:themeColor="text1"/>
-                                      <w:lang w:val="en-CA"/>
-                                    </w:rPr>
-                                    <w:t xml:space="preserve">. </w:t>
-                                  </w:r>
-                                  <w:r>
-                                    <w:rPr>
-                                      <w:color w:val="000000" w:themeColor="text1"/>
-                                      <w:lang w:val="en-CA"/>
-                                    </w:rPr>
-                                    <w:t>User receives SMS code</w:t>
+                                    <w:t>2. User receives SMS code</w:t>
                                   </w:r>
                                 </w:p>
                               </w:txbxContent>
@@ -11074,14 +11051,7 @@
                                       <w:color w:val="000000" w:themeColor="text1"/>
                                       <w:lang w:val="en-CA"/>
                                     </w:rPr>
-                                    <w:t xml:space="preserve">. </w:t>
-                                  </w:r>
-                                  <w:r>
-                                    <w:rPr>
-                                      <w:color w:val="000000" w:themeColor="text1"/>
-                                      <w:lang w:val="en-CA"/>
-                                    </w:rPr>
-                                    <w:t>User account created successfully</w:t>
+                                    <w:t>. User account created successfully</w:t>
                                   </w:r>
                                 </w:p>
                               </w:txbxContent>
@@ -11238,14 +11208,7 @@
                                       <w:color w:val="000000" w:themeColor="text1"/>
                                       <w:lang w:val="en-CA"/>
                                     </w:rPr>
-                                    <w:t xml:space="preserve">. </w:t>
-                                  </w:r>
-                                  <w:r>
-                                    <w:rPr>
-                                      <w:color w:val="000000" w:themeColor="text1"/>
-                                      <w:lang w:val="en-CA"/>
-                                    </w:rPr>
-                                    <w:t>SMS code validated at the backend</w:t>
+                                    <w:t>. SMS code validated at the backend</w:t>
                                   </w:r>
                                 </w:p>
                               </w:txbxContent>
@@ -11830,14 +11793,7 @@
                                       <w:color w:val="000000" w:themeColor="text1"/>
                                       <w:lang w:val="en-CA"/>
                                     </w:rPr>
-                                    <w:t xml:space="preserve">1. User enters </w:t>
-                                  </w:r>
-                                  <w:r>
-                                    <w:rPr>
-                                      <w:color w:val="000000" w:themeColor="text1"/>
-                                      <w:lang w:val="en-CA"/>
-                                    </w:rPr>
-                                    <w:t>the app</w:t>
+                                    <w:t>1. User enters the app</w:t>
                                   </w:r>
                                 </w:p>
                               </w:txbxContent>
@@ -11980,14 +11936,7 @@
                                       <w:color w:val="000000" w:themeColor="text1"/>
                                       <w:lang w:val="en-CA"/>
                                     </w:rPr>
-                                    <w:t xml:space="preserve">2. </w:t>
-                                  </w:r>
-                                  <w:r>
-                                    <w:rPr>
-                                      <w:color w:val="000000" w:themeColor="text1"/>
-                                      <w:lang w:val="en-CA"/>
-                                    </w:rPr>
-                                    <w:t>Selects counting module</w:t>
+                                    <w:t>2. Selects counting module</w:t>
                                   </w:r>
                                 </w:p>
                               </w:txbxContent>
@@ -12130,21 +12079,7 @@
                                       <w:color w:val="000000" w:themeColor="text1"/>
                                       <w:lang w:val="en-CA"/>
                                     </w:rPr>
-                                    <w:t>3</w:t>
-                                  </w:r>
-                                  <w:r>
-                                    <w:rPr>
-                                      <w:color w:val="000000" w:themeColor="text1"/>
-                                      <w:lang w:val="en-CA"/>
-                                    </w:rPr>
-                                    <w:t xml:space="preserve">. </w:t>
-                                  </w:r>
-                                  <w:r>
-                                    <w:rPr>
-                                      <w:color w:val="000000" w:themeColor="text1"/>
-                                      <w:lang w:val="en-CA"/>
-                                    </w:rPr>
-                                    <w:t>Selects difficulty level</w:t>
+                                    <w:t>3. Selects difficulty level</w:t>
                                   </w:r>
                                 </w:p>
                               </w:txbxContent>
@@ -12294,21 +12229,7 @@
                                       <w:color w:val="000000" w:themeColor="text1"/>
                                       <w:lang w:val="en-CA"/>
                                     </w:rPr>
-                                    <w:t>4</w:t>
-                                  </w:r>
-                                  <w:r>
-                                    <w:rPr>
-                                      <w:color w:val="000000" w:themeColor="text1"/>
-                                      <w:lang w:val="en-CA"/>
-                                    </w:rPr>
-                                    <w:t>.</w:t>
-                                  </w:r>
-                                  <w:r>
-                                    <w:rPr>
-                                      <w:color w:val="000000" w:themeColor="text1"/>
-                                      <w:lang w:val="en-CA"/>
-                                    </w:rPr>
-                                    <w:t xml:space="preserve"> Selects favorite toy to learn with</w:t>
+                                    <w:t>4. Selects favorite toy to learn with</w:t>
                                   </w:r>
                                 </w:p>
                               </w:txbxContent>
@@ -12793,21 +12714,7 @@
                                       <w:color w:val="000000" w:themeColor="text1"/>
                                       <w:lang w:val="en-CA"/>
                                     </w:rPr>
-                                    <w:t>5</w:t>
-                                  </w:r>
-                                  <w:r>
-                                    <w:rPr>
-                                      <w:color w:val="000000" w:themeColor="text1"/>
-                                      <w:lang w:val="en-CA"/>
-                                    </w:rPr>
-                                    <w:t>.</w:t>
-                                  </w:r>
-                                  <w:r>
-                                    <w:rPr>
-                                      <w:color w:val="000000" w:themeColor="text1"/>
-                                      <w:lang w:val="en-CA"/>
-                                    </w:rPr>
-                                    <w:t xml:space="preserve"> Starts learning</w:t>
+                                    <w:t>5. Starts learning</w:t>
                                   </w:r>
                                 </w:p>
                               </w:txbxContent>
@@ -13307,15 +13214,7 @@
                 <w:sz w:val="28"/>
                 <w:szCs w:val="28"/>
               </w:rPr>
-              <w:t>Addition/Subtraction</w:t>
-            </w:r>
-            <w:r>
-              <w:rPr>
-                <w:rFonts w:cs="Times New Roman"/>
-                <w:sz w:val="28"/>
-                <w:szCs w:val="28"/>
-              </w:rPr>
-              <w:t xml:space="preserve"> </w:t>
+              <w:t xml:space="preserve">Addition/Subtraction </w:t>
             </w:r>
             <w:r>
               <w:rPr>
@@ -13431,16 +13330,7 @@
                 <w:sz w:val="28"/>
                 <w:szCs w:val="28"/>
               </w:rPr>
-              <w:t xml:space="preserve">Learn </w:t>
-            </w:r>
-            <w:r>
-              <w:rPr>
-                <w:rFonts w:cs="Times New Roman"/>
-                <w:b/>
-                <w:sz w:val="28"/>
-                <w:szCs w:val="28"/>
-              </w:rPr>
-              <w:t>Addition/Subtraction</w:t>
+              <w:t>Learn Addition/Subtraction</w:t>
             </w:r>
           </w:p>
           <w:p>
@@ -13890,21 +13780,7 @@
                                       <w:color w:val="000000" w:themeColor="text1"/>
                                       <w:lang w:val="en-CA"/>
                                     </w:rPr>
-                                    <w:t xml:space="preserve">2. Selects </w:t>
-                                  </w:r>
-                                  <w:r>
-                                    <w:rPr>
-                                      <w:color w:val="000000" w:themeColor="text1"/>
-                                      <w:lang w:val="en-CA"/>
-                                    </w:rPr>
-                                    <w:t xml:space="preserve">Addition/Subtraction </w:t>
-                                  </w:r>
-                                  <w:r>
-                                    <w:rPr>
-                                      <w:color w:val="000000" w:themeColor="text1"/>
-                                      <w:lang w:val="en-CA"/>
-                                    </w:rPr>
-                                    <w:t>module</w:t>
+                                    <w:t>2. Selects Addition/Subtraction module</w:t>
                                   </w:r>
                                 </w:p>
                               </w:txbxContent>
@@ -14110,14 +13986,7 @@
                                       <w:color w:val="000000" w:themeColor="text1"/>
                                       <w:lang w:val="en-CA"/>
                                     </w:rPr>
-                                    <w:t>3</w:t>
-                                  </w:r>
-                                  <w:r>
-                                    <w:rPr>
-                                      <w:color w:val="000000" w:themeColor="text1"/>
-                                      <w:lang w:val="en-CA"/>
-                                    </w:rPr>
-                                    <w:t xml:space="preserve">. Selects </w:t>
+                                    <w:t xml:space="preserve">3. Selects </w:t>
                                   </w:r>
                                   <w:r>
                                     <w:rPr>
@@ -14330,14 +14199,7 @@
                                       <w:color w:val="000000" w:themeColor="text1"/>
                                       <w:lang w:val="en-CA"/>
                                     </w:rPr>
-                                    <w:t>4</w:t>
-                                  </w:r>
-                                  <w:r>
-                                    <w:rPr>
-                                      <w:color w:val="000000" w:themeColor="text1"/>
-                                      <w:lang w:val="en-CA"/>
-                                    </w:rPr>
-                                    <w:t>. Starts learning</w:t>
+                                    <w:t>4. Starts learning</w:t>
                                   </w:r>
                                 </w:p>
                               </w:txbxContent>
@@ -14776,43 +14638,7 @@
                 <w:sz w:val="28"/>
                 <w:szCs w:val="28"/>
               </w:rPr>
-              <w:t>UC 2.3</w:t>
-            </w:r>
-            <w:r>
-              <w:rPr>
-                <w:rFonts w:cs="Times New Roman"/>
-                <w:i/>
-                <w:sz w:val="28"/>
-                <w:szCs w:val="28"/>
-              </w:rPr>
-              <w:t xml:space="preserve"> Learn </w:t>
-            </w:r>
-            <w:r>
-              <w:rPr>
-                <w:rFonts w:cs="Times New Roman"/>
-                <w:i/>
-                <w:sz w:val="28"/>
-                <w:szCs w:val="28"/>
-              </w:rPr>
-              <w:t>Multiplication</w:t>
-            </w:r>
-            <w:r>
-              <w:rPr>
-                <w:rFonts w:cs="Times New Roman"/>
-                <w:i/>
-                <w:sz w:val="28"/>
-                <w:szCs w:val="28"/>
-              </w:rPr>
-              <w:t>/</w:t>
-            </w:r>
-            <w:r>
-              <w:rPr>
-                <w:rFonts w:cs="Times New Roman"/>
-                <w:i/>
-                <w:sz w:val="28"/>
-                <w:szCs w:val="28"/>
-              </w:rPr>
-              <w:t>Division</w:t>
+              <w:t>UC 2.3 Learn Multiplication/Division</w:t>
             </w:r>
           </w:p>
           <w:p>
@@ -14899,15 +14725,7 @@
                 <w:sz w:val="28"/>
                 <w:szCs w:val="28"/>
               </w:rPr>
-              <w:t xml:space="preserve">Selects </w:t>
-            </w:r>
-            <w:r>
-              <w:rPr>
-                <w:rFonts w:cs="Times New Roman"/>
-                <w:sz w:val="28"/>
-                <w:szCs w:val="28"/>
-              </w:rPr>
-              <w:t>Multiplication/Division</w:t>
+              <w:t>Selects Multiplication/Division</w:t>
             </w:r>
             <w:r>
               <w:rPr>
@@ -15481,21 +15299,7 @@
                                       <w:color w:val="000000" w:themeColor="text1"/>
                                       <w:lang w:val="en-CA"/>
                                     </w:rPr>
-                                    <w:t xml:space="preserve">2. Selects </w:t>
-                                  </w:r>
-                                  <w:r>
-                                    <w:rPr>
-                                      <w:color w:val="000000" w:themeColor="text1"/>
-                                      <w:lang w:val="en-CA"/>
-                                    </w:rPr>
-                                    <w:t xml:space="preserve">Multiplication/Division </w:t>
-                                  </w:r>
-                                  <w:r>
-                                    <w:rPr>
-                                      <w:color w:val="000000" w:themeColor="text1"/>
-                                      <w:lang w:val="en-CA"/>
-                                    </w:rPr>
-                                    <w:t>module</w:t>
+                                    <w:t>2. Selects Multiplication/Division module</w:t>
                                   </w:r>
                                 </w:p>
                               </w:txbxContent>
@@ -15701,14 +15505,7 @@
                                       <w:color w:val="000000" w:themeColor="text1"/>
                                       <w:lang w:val="en-CA"/>
                                     </w:rPr>
-                                    <w:t xml:space="preserve">3. Selects </w:t>
-                                  </w:r>
-                                  <w:r>
-                                    <w:rPr>
-                                      <w:color w:val="000000" w:themeColor="text1"/>
-                                      <w:lang w:val="en-CA"/>
-                                    </w:rPr>
-                                    <w:t>difficulty level</w:t>
+                                    <w:t>3. Selects difficulty level</w:t>
                                   </w:r>
                                 </w:p>
                               </w:txbxContent>
@@ -16593,16 +16390,7 @@
                 <w:sz w:val="28"/>
                 <w:szCs w:val="28"/>
               </w:rPr>
-              <w:t>UC 3</w:t>
-            </w:r>
-            <w:r>
-              <w:rPr>
-                <w:rFonts w:cs="Times New Roman"/>
-                <w:b/>
-                <w:sz w:val="28"/>
-                <w:szCs w:val="28"/>
-              </w:rPr>
-              <w:t>.1</w:t>
+              <w:t>UC 3.1</w:t>
             </w:r>
             <w:r>
               <w:rPr>
@@ -16719,21 +16507,7 @@
                                       <w:color w:val="000000" w:themeColor="text1"/>
                                       <w:lang w:val="en-CA"/>
                                     </w:rPr>
-                                    <w:t xml:space="preserve">1. User </w:t>
-                                  </w:r>
-                                  <w:r>
-                                    <w:rPr>
-                                      <w:color w:val="000000" w:themeColor="text1"/>
-                                      <w:lang w:val="en-CA"/>
-                                    </w:rPr>
-                                    <w:t xml:space="preserve">opens </w:t>
-                                  </w:r>
-                                  <w:r>
-                                    <w:rPr>
-                                      <w:color w:val="000000" w:themeColor="text1"/>
-                                      <w:lang w:val="en-CA"/>
-                                    </w:rPr>
-                                    <w:t>the app</w:t>
+                                    <w:t>1. User opens the app</w:t>
                                   </w:r>
                                 </w:p>
                               </w:txbxContent>
@@ -16883,14 +16657,7 @@
                                       <w:color w:val="000000" w:themeColor="text1"/>
                                       <w:lang w:val="en-CA"/>
                                     </w:rPr>
-                                    <w:t>2. Selects module</w:t>
-                                  </w:r>
-                                  <w:r>
-                                    <w:rPr>
-                                      <w:color w:val="000000" w:themeColor="text1"/>
-                                      <w:lang w:val="en-CA"/>
-                                    </w:rPr>
-                                    <w:t xml:space="preserve"> of his choice</w:t>
+                                    <w:t>2. Selects module of his choice</w:t>
                                   </w:r>
                                 </w:p>
                               </w:txbxContent>
@@ -17169,14 +16936,7 @@
                                       <w:color w:val="000000" w:themeColor="text1"/>
                                       <w:lang w:val="en-CA"/>
                                     </w:rPr>
-                                    <w:t xml:space="preserve">4. </w:t>
-                                  </w:r>
-                                  <w:r>
-                                    <w:rPr>
-                                      <w:color w:val="000000" w:themeColor="text1"/>
-                                      <w:lang w:val="en-CA"/>
-                                    </w:rPr>
-                                    <w:t>Test/Practice begins</w:t>
+                                    <w:t>4. Test/Practice begins</w:t>
                                   </w:r>
                                 </w:p>
                               </w:txbxContent>
@@ -17822,14 +17582,7 @@
                                       <w:color w:val="000000" w:themeColor="text1"/>
                                       <w:lang w:val="en-CA"/>
                                     </w:rPr>
-                                    <w:t>5.</w:t>
-                                  </w:r>
-                                  <w:r>
-                                    <w:rPr>
-                                      <w:color w:val="000000" w:themeColor="text1"/>
-                                      <w:lang w:val="en-CA"/>
-                                    </w:rPr>
-                                    <w:t xml:space="preserve"> User can answer questions now</w:t>
+                                    <w:t>5. User can answer questions now</w:t>
                                   </w:r>
                                 </w:p>
                               </w:txbxContent>
@@ -18045,16 +17798,7 @@
                 <w:sz w:val="28"/>
                 <w:szCs w:val="28"/>
               </w:rPr>
-              <w:t xml:space="preserve"> </w:t>
-            </w:r>
-            <w:r>
-              <w:rPr>
-                <w:rFonts w:cs="Times New Roman"/>
-                <w:i/>
-                <w:sz w:val="28"/>
-                <w:szCs w:val="28"/>
-              </w:rPr>
-              <w:t>Skip to next question</w:t>
+              <w:t xml:space="preserve"> Skip to next question</w:t>
             </w:r>
           </w:p>
           <w:p>
@@ -20175,21 +19919,7 @@
                                       <w:color w:val="000000" w:themeColor="text1"/>
                                       <w:lang w:val="en-CA"/>
                                     </w:rPr>
-                                    <w:t xml:space="preserve">2. </w:t>
-                                  </w:r>
-                                  <w:r>
-                                    <w:rPr>
-                                      <w:color w:val="000000" w:themeColor="text1"/>
-                                      <w:lang w:val="en-CA"/>
-                                    </w:rPr>
-                                    <w:t>Clicks SOUND</w:t>
-                                  </w:r>
-                                  <w:r>
-                                    <w:rPr>
-                                      <w:color w:val="000000" w:themeColor="text1"/>
-                                      <w:lang w:val="en-CA"/>
-                                    </w:rPr>
-                                    <w:t xml:space="preserve"> button</w:t>
+                                    <w:t>2. Clicks SOUND button</w:t>
                                   </w:r>
                                 </w:p>
                               </w:txbxContent>
@@ -20409,14 +20139,7 @@
                                       <w:color w:val="000000" w:themeColor="text1"/>
                                       <w:lang w:val="en-CA"/>
                                     </w:rPr>
-                                    <w:t xml:space="preserve">3. </w:t>
-                                  </w:r>
-                                  <w:r>
-                                    <w:rPr>
-                                      <w:color w:val="000000" w:themeColor="text1"/>
-                                      <w:lang w:val="en-CA"/>
-                                    </w:rPr>
-                                    <w:t>Audio help starts</w:t>
+                                    <w:t>3. Audio help starts</w:t>
                                   </w:r>
                                 </w:p>
                               </w:txbxContent>
@@ -20911,23 +20634,7 @@
                 <w:sz w:val="28"/>
                 <w:szCs w:val="28"/>
               </w:rPr>
-              <w:t xml:space="preserve">User </w:t>
-            </w:r>
-            <w:r>
-              <w:rPr>
-                <w:rFonts w:cs="Times New Roman"/>
-                <w:sz w:val="28"/>
-                <w:szCs w:val="28"/>
-              </w:rPr>
-              <w:t xml:space="preserve">starts </w:t>
-            </w:r>
-            <w:r>
-              <w:rPr>
-                <w:rFonts w:cs="Times New Roman"/>
-                <w:sz w:val="28"/>
-                <w:szCs w:val="28"/>
-              </w:rPr>
-              <w:t>test/practice</w:t>
+              <w:t>User starts test/practice</w:t>
             </w:r>
           </w:p>
           <w:p>
@@ -20953,23 +20660,7 @@
                 <w:sz w:val="28"/>
                 <w:szCs w:val="28"/>
               </w:rPr>
-              <w:t xml:space="preserve">Clicks </w:t>
-            </w:r>
-            <w:r>
-              <w:rPr>
-                <w:rFonts w:cs="Times New Roman"/>
-                <w:sz w:val="28"/>
-                <w:szCs w:val="28"/>
-              </w:rPr>
-              <w:t>HELP</w:t>
-            </w:r>
-            <w:r>
-              <w:rPr>
-                <w:rFonts w:cs="Times New Roman"/>
-                <w:sz w:val="28"/>
-                <w:szCs w:val="28"/>
-              </w:rPr>
-              <w:t xml:space="preserve"> button </w:t>
+              <w:t xml:space="preserve">Clicks HELP button </w:t>
             </w:r>
           </w:p>
           <w:p>
@@ -21389,21 +21080,7 @@
                                       <w:color w:val="000000" w:themeColor="text1"/>
                                       <w:lang w:val="en-CA"/>
                                     </w:rPr>
-                                    <w:t xml:space="preserve">1. User </w:t>
-                                  </w:r>
-                                  <w:r>
-                                    <w:rPr>
-                                      <w:color w:val="000000" w:themeColor="text1"/>
-                                      <w:lang w:val="en-CA"/>
-                                    </w:rPr>
-                                    <w:t>starts</w:t>
-                                  </w:r>
-                                  <w:r>
-                                    <w:rPr>
-                                      <w:color w:val="000000" w:themeColor="text1"/>
-                                      <w:lang w:val="en-CA"/>
-                                    </w:rPr>
-                                    <w:t xml:space="preserve"> test</w:t>
+                                    <w:t>1. User starts test</w:t>
                                   </w:r>
                                 </w:p>
                               </w:txbxContent>
@@ -21595,21 +21272,7 @@
                                       <w:color w:val="000000" w:themeColor="text1"/>
                                       <w:lang w:val="en-CA"/>
                                     </w:rPr>
-                                    <w:t xml:space="preserve">2. Clicks </w:t>
-                                  </w:r>
-                                  <w:r>
-                                    <w:rPr>
-                                      <w:color w:val="000000" w:themeColor="text1"/>
-                                      <w:lang w:val="en-CA"/>
-                                    </w:rPr>
-                                    <w:t>HELP</w:t>
-                                  </w:r>
-                                  <w:r>
-                                    <w:rPr>
-                                      <w:color w:val="000000" w:themeColor="text1"/>
-                                      <w:lang w:val="en-CA"/>
-                                    </w:rPr>
-                                    <w:t xml:space="preserve"> button</w:t>
+                                    <w:t>2. Clicks HELP button</w:t>
                                   </w:r>
                                 </w:p>
                               </w:txbxContent>
@@ -21815,21 +21478,7 @@
                                       <w:color w:val="000000" w:themeColor="text1"/>
                                       <w:lang w:val="en-CA"/>
                                     </w:rPr>
-                                    <w:t>3</w:t>
-                                  </w:r>
-                                  <w:r>
-                                    <w:rPr>
-                                      <w:color w:val="000000" w:themeColor="text1"/>
-                                      <w:lang w:val="en-CA"/>
-                                    </w:rPr>
-                                    <w:t xml:space="preserve">. </w:t>
-                                  </w:r>
-                                  <w:r>
-                                    <w:rPr>
-                                      <w:color w:val="000000" w:themeColor="text1"/>
-                                      <w:lang w:val="en-CA"/>
-                                    </w:rPr>
-                                    <w:t>A Dialog box opens</w:t>
+                                    <w:t>3. A Dialog box opens</w:t>
                                   </w:r>
                                 </w:p>
                               </w:txbxContent>
@@ -22035,21 +21684,7 @@
                                       <w:color w:val="000000" w:themeColor="text1"/>
                                       <w:lang w:val="en-CA"/>
                                     </w:rPr>
-                                    <w:t>4</w:t>
-                                  </w:r>
-                                  <w:r>
-                                    <w:rPr>
-                                      <w:color w:val="000000" w:themeColor="text1"/>
-                                      <w:lang w:val="en-CA"/>
-                                    </w:rPr>
-                                    <w:t xml:space="preserve">. </w:t>
-                                  </w:r>
-                                  <w:r>
-                                    <w:rPr>
-                                      <w:color w:val="000000" w:themeColor="text1"/>
-                                      <w:lang w:val="en-CA"/>
-                                    </w:rPr>
-                                    <w:t>User reads the instructions</w:t>
+                                    <w:t>4. User reads the instructions</w:t>
                                   </w:r>
                                 </w:p>
                               </w:txbxContent>
@@ -22565,15 +22200,7 @@
                 <w:sz w:val="28"/>
                 <w:szCs w:val="28"/>
               </w:rPr>
-              <w:t xml:space="preserve">User </w:t>
-            </w:r>
-            <w:r>
-              <w:rPr>
-                <w:rFonts w:cs="Times New Roman"/>
-                <w:sz w:val="28"/>
-                <w:szCs w:val="28"/>
-              </w:rPr>
-              <w:t>opens the app</w:t>
+              <w:t>User opens the app</w:t>
             </w:r>
           </w:p>
           <w:p>
@@ -22599,15 +22226,7 @@
                 <w:sz w:val="28"/>
                 <w:szCs w:val="28"/>
               </w:rPr>
-              <w:t xml:space="preserve">A Dialog box </w:t>
-            </w:r>
-            <w:r>
-              <w:rPr>
-                <w:rFonts w:cs="Times New Roman"/>
-                <w:sz w:val="28"/>
-                <w:szCs w:val="28"/>
-              </w:rPr>
-              <w:t>prompts to take the challenge</w:t>
+              <w:t>A Dialog box prompts to take the challenge</w:t>
             </w:r>
           </w:p>
           <w:p>
@@ -22633,15 +22252,7 @@
                 <w:sz w:val="28"/>
                 <w:szCs w:val="28"/>
               </w:rPr>
-              <w:t xml:space="preserve">User </w:t>
-            </w:r>
-            <w:r>
-              <w:rPr>
-                <w:rFonts w:cs="Times New Roman"/>
-                <w:sz w:val="28"/>
-                <w:szCs w:val="28"/>
-              </w:rPr>
-              <w:t>enters the challenge page</w:t>
+              <w:t>User enters the challenge page</w:t>
             </w:r>
           </w:p>
           <w:p>
@@ -22736,16 +22347,7 @@
                 <w:sz w:val="28"/>
                 <w:szCs w:val="28"/>
               </w:rPr>
-              <w:t>UC 4</w:t>
-            </w:r>
-            <w:r>
-              <w:rPr>
-                <w:rFonts w:cs="Times New Roman"/>
-                <w:b/>
-                <w:sz w:val="28"/>
-                <w:szCs w:val="28"/>
-              </w:rPr>
-              <w:t>.1</w:t>
+              <w:t>UC 4.1</w:t>
             </w:r>
             <w:r>
               <w:rPr>
@@ -23035,14 +22637,7 @@
                                       <w:color w:val="000000" w:themeColor="text1"/>
                                       <w:lang w:val="en-CA"/>
                                     </w:rPr>
-                                    <w:t xml:space="preserve">1. User </w:t>
-                                  </w:r>
-                                  <w:r>
-                                    <w:rPr>
-                                      <w:color w:val="000000" w:themeColor="text1"/>
-                                      <w:lang w:val="en-CA"/>
-                                    </w:rPr>
-                                    <w:t>opens the app</w:t>
+                                    <w:t>1. User opens the app</w:t>
                                   </w:r>
                                 </w:p>
                               </w:txbxContent>
@@ -23227,14 +22822,7 @@
                                       <w:color w:val="000000" w:themeColor="text1"/>
                                       <w:lang w:val="en-CA"/>
                                     </w:rPr>
-                                    <w:t xml:space="preserve">2. </w:t>
-                                  </w:r>
-                                  <w:r>
-                                    <w:rPr>
-                                      <w:color w:val="000000" w:themeColor="text1"/>
-                                      <w:lang w:val="en-CA"/>
-                                    </w:rPr>
-                                    <w:t>A Dialog box prompts</w:t>
+                                    <w:t>2. A Dialog box prompts</w:t>
                                   </w:r>
                                 </w:p>
                               </w:txbxContent>
@@ -23433,14 +23021,7 @@
                                       <w:color w:val="000000" w:themeColor="text1"/>
                                       <w:lang w:val="en-CA"/>
                                     </w:rPr>
-                                    <w:t xml:space="preserve">3. </w:t>
-                                  </w:r>
-                                  <w:r>
-                                    <w:rPr>
-                                      <w:color w:val="000000" w:themeColor="text1"/>
-                                      <w:lang w:val="en-CA"/>
-                                    </w:rPr>
-                                    <w:t>User enters the challenge page</w:t>
+                                    <w:t>3. User enters the challenge page</w:t>
                                   </w:r>
                                 </w:p>
                               </w:txbxContent>
@@ -23639,14 +23220,7 @@
                                       <w:color w:val="000000" w:themeColor="text1"/>
                                       <w:lang w:val="en-CA"/>
                                     </w:rPr>
-                                    <w:t xml:space="preserve">4. </w:t>
-                                  </w:r>
-                                  <w:r>
-                                    <w:rPr>
-                                      <w:color w:val="000000" w:themeColor="text1"/>
-                                      <w:lang w:val="en-CA"/>
-                                    </w:rPr>
-                                    <w:t>Answers the question</w:t>
+                                    <w:t>4. Answers the question</w:t>
                                   </w:r>
                                 </w:p>
                               </w:txbxContent>
@@ -24029,25 +23603,7 @@
                 <w:sz w:val="28"/>
                 <w:szCs w:val="28"/>
               </w:rPr>
-              <w:t>UC 4.2</w:t>
-            </w:r>
-            <w:r>
-              <w:rPr>
-                <w:rFonts w:cs="Times New Roman"/>
-                <w:i/>
-                <w:sz w:val="28"/>
-                <w:szCs w:val="28"/>
-              </w:rPr>
-              <w:t xml:space="preserve"> </w:t>
-            </w:r>
-            <w:r>
-              <w:rPr>
-                <w:rFonts w:cs="Times New Roman"/>
-                <w:i/>
-                <w:sz w:val="28"/>
-                <w:szCs w:val="28"/>
-              </w:rPr>
-              <w:t>Receive reward</w:t>
+              <w:t>UC 4.2 Receive reward</w:t>
             </w:r>
           </w:p>
           <w:p>
@@ -24108,15 +23664,7 @@
                 <w:sz w:val="28"/>
                 <w:szCs w:val="28"/>
               </w:rPr>
-              <w:t xml:space="preserve">User </w:t>
-            </w:r>
-            <w:r>
-              <w:rPr>
-                <w:rFonts w:cs="Times New Roman"/>
-                <w:sz w:val="28"/>
-                <w:szCs w:val="28"/>
-              </w:rPr>
-              <w:t>opens the challenge page</w:t>
+              <w:t>User opens the challenge page</w:t>
             </w:r>
           </w:p>
           <w:p>
@@ -24142,15 +23690,7 @@
                 <w:sz w:val="28"/>
                 <w:szCs w:val="28"/>
               </w:rPr>
-              <w:t>Answers the question</w:t>
-            </w:r>
-            <w:r>
-              <w:rPr>
-                <w:rFonts w:cs="Times New Roman"/>
-                <w:sz w:val="28"/>
-                <w:szCs w:val="28"/>
-              </w:rPr>
-              <w:t xml:space="preserve"> correctly</w:t>
+              <w:t>Answers the question correctly</w:t>
             </w:r>
           </w:p>
           <w:p>
@@ -24245,19 +23785,8 @@
                 <w:sz w:val="28"/>
                 <w:szCs w:val="28"/>
               </w:rPr>
-              <w:t>UC 4</w:t>
+              <w:t>UC 4.2</w:t>
             </w:r>
-            <w:r>
-              <w:rPr>
-                <w:rFonts w:cs="Times New Roman"/>
-                <w:b/>
-                <w:sz w:val="28"/>
-                <w:szCs w:val="28"/>
-              </w:rPr>
-              <w:t>.2</w:t>
-            </w:r>
-            <w:bookmarkStart w:id="0" w:name="_GoBack"/>
-            <w:bookmarkEnd w:id="0"/>
             <w:r>
               <w:rPr>
                 <w:rFonts w:cs="Times New Roman"/>
@@ -24560,14 +24089,7 @@
                                       <w:color w:val="000000" w:themeColor="text1"/>
                                       <w:lang w:val="en-CA"/>
                                     </w:rPr>
-                                    <w:t xml:space="preserve">1. User </w:t>
-                                  </w:r>
-                                  <w:r>
-                                    <w:rPr>
-                                      <w:color w:val="000000" w:themeColor="text1"/>
-                                      <w:lang w:val="en-CA"/>
-                                    </w:rPr>
-                                    <w:t>opens the challenge page</w:t>
+                                    <w:t>1. User opens the challenge page</w:t>
                                   </w:r>
                                 </w:p>
                               </w:txbxContent>
@@ -24752,14 +24274,7 @@
                                       <w:color w:val="000000" w:themeColor="text1"/>
                                       <w:lang w:val="en-CA"/>
                                     </w:rPr>
-                                    <w:t xml:space="preserve">2. </w:t>
-                                  </w:r>
-                                  <w:r>
-                                    <w:rPr>
-                                      <w:color w:val="000000" w:themeColor="text1"/>
-                                      <w:lang w:val="en-CA"/>
-                                    </w:rPr>
-                                    <w:t>Answers the question correctly</w:t>
+                                    <w:t>2. Answers the question correctly</w:t>
                                   </w:r>
                                 </w:p>
                               </w:txbxContent>
@@ -24972,14 +24487,7 @@
                                       <w:color w:val="000000" w:themeColor="text1"/>
                                       <w:lang w:val="en-CA"/>
                                     </w:rPr>
-                                    <w:t xml:space="preserve">3. </w:t>
-                                  </w:r>
-                                  <w:r>
-                                    <w:rPr>
-                                      <w:color w:val="000000" w:themeColor="text1"/>
-                                      <w:lang w:val="en-CA"/>
-                                    </w:rPr>
-                                    <w:t>Receives the reward in the form of a superhero sticker</w:t>
+                                    <w:t>3. Receives the reward in the form of a superhero sticker</w:t>
                                   </w:r>
                                 </w:p>
                               </w:txbxContent>
@@ -25407,6 +24915,2756 @@
               <w:rPr>
                 <w:rFonts w:cs="Times New Roman"/>
                 <w:b/>
+                <w:sz w:val="28"/>
+                <w:szCs w:val="28"/>
+              </w:rPr>
+            </w:pPr>
+          </w:p>
+          <w:p>
+            <w:pPr>
+              <w:widowControl w:val="0"/>
+              <w:autoSpaceDE w:val="0"/>
+              <w:autoSpaceDN w:val="0"/>
+              <w:adjustRightInd w:val="0"/>
+              <w:rPr>
+                <w:rFonts w:cs="Times New Roman"/>
+                <w:i/>
+                <w:sz w:val="28"/>
+                <w:szCs w:val="28"/>
+              </w:rPr>
+            </w:pPr>
+            <w:r>
+              <w:rPr>
+                <w:rFonts w:cs="Times New Roman"/>
+                <w:i/>
+                <w:sz w:val="28"/>
+                <w:szCs w:val="28"/>
+              </w:rPr>
+              <w:t>Progress</w:t>
+            </w:r>
+          </w:p>
+          <w:p>
+            <w:pPr>
+              <w:widowControl w:val="0"/>
+              <w:autoSpaceDE w:val="0"/>
+              <w:autoSpaceDN w:val="0"/>
+              <w:adjustRightInd w:val="0"/>
+              <w:rPr>
+                <w:rFonts w:cs="Times New Roman"/>
+                <w:i/>
+                <w:sz w:val="28"/>
+                <w:szCs w:val="28"/>
+              </w:rPr>
+            </w:pPr>
+          </w:p>
+          <w:p>
+            <w:pPr>
+              <w:widowControl w:val="0"/>
+              <w:autoSpaceDE w:val="0"/>
+              <w:autoSpaceDN w:val="0"/>
+              <w:adjustRightInd w:val="0"/>
+              <w:rPr>
+                <w:rFonts w:cs="Times New Roman"/>
+                <w:i/>
+                <w:sz w:val="28"/>
+                <w:szCs w:val="28"/>
+              </w:rPr>
+            </w:pPr>
+            <w:r>
+              <w:rPr>
+                <w:rFonts w:cs="Times New Roman"/>
+                <w:i/>
+                <w:sz w:val="28"/>
+                <w:szCs w:val="28"/>
+              </w:rPr>
+              <w:t>UC 5.1 View each Module activity for past 3 days</w:t>
+            </w:r>
+          </w:p>
+          <w:p>
+            <w:pPr>
+              <w:widowControl w:val="0"/>
+              <w:autoSpaceDE w:val="0"/>
+              <w:autoSpaceDN w:val="0"/>
+              <w:adjustRightInd w:val="0"/>
+              <w:rPr>
+                <w:rFonts w:cs="Times New Roman"/>
+                <w:i/>
+                <w:sz w:val="28"/>
+                <w:szCs w:val="28"/>
+              </w:rPr>
+            </w:pPr>
+          </w:p>
+          <w:p>
+            <w:pPr>
+              <w:widowControl w:val="0"/>
+              <w:autoSpaceDE w:val="0"/>
+              <w:autoSpaceDN w:val="0"/>
+              <w:adjustRightInd w:val="0"/>
+              <w:rPr>
+                <w:rFonts w:cs="Times New Roman"/>
+                <w:sz w:val="28"/>
+                <w:szCs w:val="28"/>
+              </w:rPr>
+            </w:pPr>
+            <w:r>
+              <w:rPr>
+                <w:rFonts w:cs="Times New Roman"/>
+                <w:sz w:val="28"/>
+                <w:szCs w:val="28"/>
+              </w:rPr>
+              <w:t>MAIN SUCCESS SCENERIO</w:t>
+            </w:r>
+          </w:p>
+          <w:p>
+            <w:pPr>
+              <w:pStyle w:val="ListParagraph"/>
+              <w:widowControl w:val="0"/>
+              <w:numPr>
+                <w:ilvl w:val="0"/>
+                <w:numId w:val="23"/>
+              </w:numPr>
+              <w:autoSpaceDE w:val="0"/>
+              <w:autoSpaceDN w:val="0"/>
+              <w:adjustRightInd w:val="0"/>
+              <w:rPr>
+                <w:rFonts w:cs="Times New Roman"/>
+                <w:sz w:val="28"/>
+                <w:szCs w:val="28"/>
+              </w:rPr>
+            </w:pPr>
+            <w:r>
+              <w:rPr>
+                <w:rFonts w:cs="Times New Roman"/>
+                <w:sz w:val="28"/>
+                <w:szCs w:val="28"/>
+              </w:rPr>
+              <w:t xml:space="preserve">User opens the </w:t>
+            </w:r>
+            <w:r>
+              <w:rPr>
+                <w:rFonts w:cs="Times New Roman"/>
+                <w:sz w:val="28"/>
+                <w:szCs w:val="28"/>
+              </w:rPr>
+              <w:t>app</w:t>
+            </w:r>
+          </w:p>
+          <w:p>
+            <w:pPr>
+              <w:pStyle w:val="ListParagraph"/>
+              <w:widowControl w:val="0"/>
+              <w:numPr>
+                <w:ilvl w:val="0"/>
+                <w:numId w:val="23"/>
+              </w:numPr>
+              <w:autoSpaceDE w:val="0"/>
+              <w:autoSpaceDN w:val="0"/>
+              <w:adjustRightInd w:val="0"/>
+              <w:rPr>
+                <w:rFonts w:cs="Times New Roman"/>
+                <w:sz w:val="28"/>
+                <w:szCs w:val="28"/>
+              </w:rPr>
+            </w:pPr>
+            <w:r>
+              <w:rPr>
+                <w:rFonts w:cs="Times New Roman"/>
+                <w:sz w:val="28"/>
+                <w:szCs w:val="28"/>
+              </w:rPr>
+              <w:t>Clicks the PROGRESS button from home screen</w:t>
+            </w:r>
+          </w:p>
+          <w:p>
+            <w:pPr>
+              <w:pStyle w:val="ListParagraph"/>
+              <w:widowControl w:val="0"/>
+              <w:numPr>
+                <w:ilvl w:val="0"/>
+                <w:numId w:val="23"/>
+              </w:numPr>
+              <w:autoSpaceDE w:val="0"/>
+              <w:autoSpaceDN w:val="0"/>
+              <w:adjustRightInd w:val="0"/>
+              <w:rPr>
+                <w:rFonts w:cs="Times New Roman"/>
+                <w:sz w:val="28"/>
+                <w:szCs w:val="28"/>
+              </w:rPr>
+            </w:pPr>
+            <w:r>
+              <w:rPr>
+                <w:rFonts w:cs="Times New Roman"/>
+                <w:sz w:val="28"/>
+                <w:szCs w:val="28"/>
+              </w:rPr>
+              <w:t>Progress page opens to show data related to each module for past 3 days</w:t>
+            </w:r>
+          </w:p>
+          <w:p>
+            <w:pPr>
+              <w:widowControl w:val="0"/>
+              <w:autoSpaceDE w:val="0"/>
+              <w:autoSpaceDN w:val="0"/>
+              <w:adjustRightInd w:val="0"/>
+              <w:jc w:val="center"/>
+              <w:rPr>
+                <w:rFonts w:cs="Times New Roman"/>
+                <w:b/>
+                <w:sz w:val="28"/>
+                <w:szCs w:val="28"/>
+              </w:rPr>
+            </w:pPr>
+          </w:p>
+          <w:p>
+            <w:pPr>
+              <w:widowControl w:val="0"/>
+              <w:autoSpaceDE w:val="0"/>
+              <w:autoSpaceDN w:val="0"/>
+              <w:adjustRightInd w:val="0"/>
+              <w:jc w:val="center"/>
+              <w:rPr>
+                <w:rFonts w:cs="Times New Roman"/>
+                <w:b/>
+                <w:sz w:val="28"/>
+                <w:szCs w:val="28"/>
+              </w:rPr>
+            </w:pPr>
+          </w:p>
+          <w:p>
+            <w:pPr>
+              <w:widowControl w:val="0"/>
+              <w:autoSpaceDE w:val="0"/>
+              <w:autoSpaceDN w:val="0"/>
+              <w:adjustRightInd w:val="0"/>
+              <w:jc w:val="center"/>
+              <w:rPr>
+                <w:rFonts w:cs="Times New Roman"/>
+                <w:b/>
+                <w:sz w:val="28"/>
+                <w:szCs w:val="28"/>
+              </w:rPr>
+            </w:pPr>
+          </w:p>
+          <w:p>
+            <w:pPr>
+              <w:widowControl w:val="0"/>
+              <w:autoSpaceDE w:val="0"/>
+              <w:autoSpaceDN w:val="0"/>
+              <w:adjustRightInd w:val="0"/>
+              <w:jc w:val="center"/>
+              <w:rPr>
+                <w:rFonts w:cs="Times New Roman"/>
+                <w:b/>
+                <w:sz w:val="28"/>
+                <w:szCs w:val="28"/>
+              </w:rPr>
+            </w:pPr>
+            <w:r>
+              <w:rPr>
+                <w:rFonts w:cs="Times New Roman"/>
+                <w:b/>
+                <w:sz w:val="28"/>
+                <w:szCs w:val="28"/>
+              </w:rPr>
+              <w:t>UC 5.1 View each Module activity for past 3 days</w:t>
+            </w:r>
+          </w:p>
+          <w:p>
+            <w:pPr>
+              <w:widowControl w:val="0"/>
+              <w:autoSpaceDE w:val="0"/>
+              <w:autoSpaceDN w:val="0"/>
+              <w:adjustRightInd w:val="0"/>
+              <w:rPr>
+                <w:rFonts w:cs="Times New Roman"/>
+                <w:b/>
+                <w:sz w:val="28"/>
+                <w:szCs w:val="28"/>
+              </w:rPr>
+            </w:pPr>
+          </w:p>
+          <w:p>
+            <w:pPr>
+              <w:widowControl w:val="0"/>
+              <w:autoSpaceDE w:val="0"/>
+              <w:autoSpaceDN w:val="0"/>
+              <w:adjustRightInd w:val="0"/>
+              <w:rPr>
+                <w:rFonts w:cs="Times New Roman"/>
+                <w:b/>
+                <w:sz w:val="28"/>
+                <w:szCs w:val="28"/>
+              </w:rPr>
+            </w:pPr>
+          </w:p>
+          <w:p>
+            <w:pPr>
+              <w:widowControl w:val="0"/>
+              <w:autoSpaceDE w:val="0"/>
+              <w:autoSpaceDN w:val="0"/>
+              <w:adjustRightInd w:val="0"/>
+              <w:rPr>
+                <w:rFonts w:cs="Times New Roman"/>
+                <w:b/>
+                <w:sz w:val="28"/>
+                <w:szCs w:val="28"/>
+              </w:rPr>
+            </w:pPr>
+            <w:r>
+              <w:rPr>
+                <w:rFonts w:cs="Times New Roman"/>
+                <w:i/>
+                <w:noProof/>
+                <w:sz w:val="28"/>
+                <w:szCs w:val="28"/>
+              </w:rPr>
+              <mc:AlternateContent>
+                <mc:Choice Requires="wps">
+                  <w:drawing>
+                    <wp:anchor distT="0" distB="0" distL="114300" distR="114300" simplePos="0" relativeHeight="251790336" behindDoc="0" locked="0" layoutInCell="1" allowOverlap="1" wp14:anchorId="1FAB8C7F" wp14:editId="1339BA15">
+                      <wp:simplePos x="0" y="0"/>
+                      <wp:positionH relativeFrom="column">
+                        <wp:posOffset>2272030</wp:posOffset>
+                      </wp:positionH>
+                      <wp:positionV relativeFrom="paragraph">
+                        <wp:posOffset>17780</wp:posOffset>
+                      </wp:positionV>
+                      <wp:extent cx="457835" cy="457835"/>
+                      <wp:effectExtent l="0" t="0" r="24765" b="24765"/>
+                      <wp:wrapThrough wrapText="bothSides">
+                        <wp:wrapPolygon edited="0">
+                          <wp:start x="3595" y="0"/>
+                          <wp:lineTo x="0" y="3595"/>
+                          <wp:lineTo x="0" y="16777"/>
+                          <wp:lineTo x="2397" y="21570"/>
+                          <wp:lineTo x="3595" y="21570"/>
+                          <wp:lineTo x="17975" y="21570"/>
+                          <wp:lineTo x="19173" y="21570"/>
+                          <wp:lineTo x="21570" y="16777"/>
+                          <wp:lineTo x="21570" y="3595"/>
+                          <wp:lineTo x="17975" y="0"/>
+                          <wp:lineTo x="3595" y="0"/>
+                        </wp:wrapPolygon>
+                      </wp:wrapThrough>
+                      <wp:docPr id="5" name="Oval 5"/>
+                      <wp:cNvGraphicFramePr/>
+                      <a:graphic xmlns:a="http://schemas.openxmlformats.org/drawingml/2006/main">
+                        <a:graphicData uri="http://schemas.microsoft.com/office/word/2010/wordprocessingShape">
+                          <wps:wsp>
+                            <wps:cNvSpPr/>
+                            <wps:spPr>
+                              <a:xfrm>
+                                <a:off x="0" y="0"/>
+                                <a:ext cx="457835" cy="457835"/>
+                              </a:xfrm>
+                              <a:prstGeom prst="ellipse">
+                                <a:avLst/>
+                              </a:prstGeom>
+                              <a:solidFill>
+                                <a:schemeClr val="tx1"/>
+                              </a:solidFill>
+                              <a:ln>
+                                <a:solidFill>
+                                  <a:schemeClr val="tx1"/>
+                                </a:solidFill>
+                              </a:ln>
+                            </wps:spPr>
+                            <wps:style>
+                              <a:lnRef idx="2">
+                                <a:schemeClr val="accent1">
+                                  <a:shade val="50000"/>
+                                </a:schemeClr>
+                              </a:lnRef>
+                              <a:fillRef idx="1">
+                                <a:schemeClr val="accent1"/>
+                              </a:fillRef>
+                              <a:effectRef idx="0">
+                                <a:schemeClr val="accent1"/>
+                              </a:effectRef>
+                              <a:fontRef idx="minor">
+                                <a:schemeClr val="lt1"/>
+                              </a:fontRef>
+                            </wps:style>
+                            <wps:bodyPr rot="0" spcFirstLastPara="0" vertOverflow="overflow" horzOverflow="overflow" vert="horz" wrap="square" lIns="91440" tIns="45720" rIns="91440" bIns="45720" numCol="1" spcCol="0" rtlCol="0" fromWordArt="0" anchor="ctr" anchorCtr="0" forceAA="0" compatLnSpc="1">
+                              <a:prstTxWarp prst="textNoShape">
+                                <a:avLst/>
+                              </a:prstTxWarp>
+                              <a:noAutofit/>
+                            </wps:bodyPr>
+                          </wps:wsp>
+                        </a:graphicData>
+                      </a:graphic>
+                      <wp14:sizeRelH relativeFrom="margin">
+                        <wp14:pctWidth>0</wp14:pctWidth>
+                      </wp14:sizeRelH>
+                      <wp14:sizeRelV relativeFrom="margin">
+                        <wp14:pctHeight>0</wp14:pctHeight>
+                      </wp14:sizeRelV>
+                    </wp:anchor>
+                  </w:drawing>
+                </mc:Choice>
+                <mc:Fallback>
+                  <w:pict>
+                    <v:oval w14:anchorId="7ACDA404" id="Oval_x0020_5" o:spid="_x0000_s1026" style="position:absolute;margin-left:178.9pt;margin-top:1.4pt;width:36.05pt;height:36.05pt;z-index:251790336;visibility:visible;mso-wrap-style:square;mso-width-percent:0;mso-height-percent:0;mso-wrap-distance-left:9pt;mso-wrap-distance-top:0;mso-wrap-distance-right:9pt;mso-wrap-distance-bottom:0;mso-position-horizontal:absolute;mso-position-horizontal-relative:text;mso-position-vertical:absolute;mso-position-vertical-relative:text;mso-width-percent:0;mso-height-percent:0;mso-width-relative:margin;mso-height-relative:margin;v-text-anchor:middle" o:gfxdata="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" fillcolor="black [3213]" strokecolor="black [3213]" strokeweight="1pt">
+                      <v:stroke joinstyle="miter"/>
+                      <w10:wrap type="through"/>
+                    </v:oval>
+                  </w:pict>
+                </mc:Fallback>
+              </mc:AlternateContent>
+            </w:r>
+          </w:p>
+          <w:p>
+            <w:pPr>
+              <w:widowControl w:val="0"/>
+              <w:autoSpaceDE w:val="0"/>
+              <w:autoSpaceDN w:val="0"/>
+              <w:adjustRightInd w:val="0"/>
+              <w:rPr>
+                <w:rFonts w:cs="Times New Roman"/>
+                <w:b/>
+                <w:sz w:val="28"/>
+                <w:szCs w:val="28"/>
+              </w:rPr>
+            </w:pPr>
+          </w:p>
+          <w:p>
+            <w:pPr>
+              <w:widowControl w:val="0"/>
+              <w:autoSpaceDE w:val="0"/>
+              <w:autoSpaceDN w:val="0"/>
+              <w:adjustRightInd w:val="0"/>
+              <w:rPr>
+                <w:rFonts w:cs="Times New Roman"/>
+                <w:b/>
+                <w:sz w:val="28"/>
+                <w:szCs w:val="28"/>
+              </w:rPr>
+            </w:pPr>
+          </w:p>
+          <w:p>
+            <w:pPr>
+              <w:widowControl w:val="0"/>
+              <w:autoSpaceDE w:val="0"/>
+              <w:autoSpaceDN w:val="0"/>
+              <w:adjustRightInd w:val="0"/>
+              <w:rPr>
+                <w:rFonts w:cs="Times New Roman"/>
+                <w:b/>
+                <w:sz w:val="28"/>
+                <w:szCs w:val="28"/>
+              </w:rPr>
+            </w:pPr>
+          </w:p>
+          <w:p>
+            <w:pPr>
+              <w:widowControl w:val="0"/>
+              <w:autoSpaceDE w:val="0"/>
+              <w:autoSpaceDN w:val="0"/>
+              <w:adjustRightInd w:val="0"/>
+              <w:rPr>
+                <w:rFonts w:cs="Times New Roman"/>
+                <w:b/>
+                <w:sz w:val="28"/>
+                <w:szCs w:val="28"/>
+              </w:rPr>
+            </w:pPr>
+            <w:r>
+              <w:rPr>
+                <w:rFonts w:cs="Times New Roman"/>
+                <w:noProof/>
+                <w:sz w:val="28"/>
+                <w:szCs w:val="28"/>
+              </w:rPr>
+              <mc:AlternateContent>
+                <mc:Choice Requires="wps">
+                  <w:drawing>
+                    <wp:anchor distT="0" distB="0" distL="114300" distR="114300" simplePos="0" relativeHeight="251791360" behindDoc="0" locked="0" layoutInCell="1" allowOverlap="1" wp14:anchorId="28A47838" wp14:editId="48A4C5D9">
+                      <wp:simplePos x="0" y="0"/>
+                      <wp:positionH relativeFrom="column">
+                        <wp:posOffset>1197610</wp:posOffset>
+                      </wp:positionH>
+                      <wp:positionV relativeFrom="paragraph">
+                        <wp:posOffset>66675</wp:posOffset>
+                      </wp:positionV>
+                      <wp:extent cx="2693035" cy="345440"/>
+                      <wp:effectExtent l="0" t="0" r="24765" b="35560"/>
+                      <wp:wrapThrough wrapText="bothSides">
+                        <wp:wrapPolygon edited="0">
+                          <wp:start x="0" y="0"/>
+                          <wp:lineTo x="0" y="22235"/>
+                          <wp:lineTo x="21595" y="22235"/>
+                          <wp:lineTo x="21595" y="0"/>
+                          <wp:lineTo x="0" y="0"/>
+                        </wp:wrapPolygon>
+                      </wp:wrapThrough>
+                      <wp:docPr id="8" name="Rounded Rectangle 8"/>
+                      <wp:cNvGraphicFramePr/>
+                      <a:graphic xmlns:a="http://schemas.openxmlformats.org/drawingml/2006/main">
+                        <a:graphicData uri="http://schemas.microsoft.com/office/word/2010/wordprocessingShape">
+                          <wps:wsp>
+                            <wps:cNvSpPr/>
+                            <wps:spPr>
+                              <a:xfrm>
+                                <a:off x="0" y="0"/>
+                                <a:ext cx="2693035" cy="345440"/>
+                              </a:xfrm>
+                              <a:prstGeom prst="roundRect">
+                                <a:avLst/>
+                              </a:prstGeom>
+                              <a:solidFill>
+                                <a:schemeClr val="bg1"/>
+                              </a:solidFill>
+                              <a:ln>
+                                <a:solidFill>
+                                  <a:schemeClr val="tx1"/>
+                                </a:solidFill>
+                              </a:ln>
+                            </wps:spPr>
+                            <wps:style>
+                              <a:lnRef idx="2">
+                                <a:schemeClr val="accent1">
+                                  <a:shade val="50000"/>
+                                </a:schemeClr>
+                              </a:lnRef>
+                              <a:fillRef idx="1">
+                                <a:schemeClr val="accent1"/>
+                              </a:fillRef>
+                              <a:effectRef idx="0">
+                                <a:schemeClr val="accent1"/>
+                              </a:effectRef>
+                              <a:fontRef idx="minor">
+                                <a:schemeClr val="lt1"/>
+                              </a:fontRef>
+                            </wps:style>
+                            <wps:txbx>
+                              <w:txbxContent>
+                                <w:p>
+                                  <w:pPr>
+                                    <w:jc w:val="center"/>
+                                    <w:rPr>
+                                      <w:color w:val="000000" w:themeColor="text1"/>
+                                      <w:lang w:val="en-CA"/>
+                                    </w:rPr>
+                                  </w:pPr>
+                                  <w:r>
+                                    <w:rPr>
+                                      <w:color w:val="000000" w:themeColor="text1"/>
+                                      <w:lang w:val="en-CA"/>
+                                    </w:rPr>
+                                    <w:t xml:space="preserve">1. User opens the </w:t>
+                                  </w:r>
+                                  <w:r>
+                                    <w:rPr>
+                                      <w:color w:val="000000" w:themeColor="text1"/>
+                                      <w:lang w:val="en-CA"/>
+                                    </w:rPr>
+                                    <w:t>app</w:t>
+                                  </w:r>
+                                </w:p>
+                              </w:txbxContent>
+                            </wps:txbx>
+                            <wps:bodyPr rot="0" spcFirstLastPara="0" vertOverflow="overflow" horzOverflow="overflow" vert="horz" wrap="square" lIns="91440" tIns="45720" rIns="91440" bIns="45720" numCol="1" spcCol="0" rtlCol="0" fromWordArt="0" anchor="ctr" anchorCtr="0" forceAA="0" compatLnSpc="1">
+                              <a:prstTxWarp prst="textNoShape">
+                                <a:avLst/>
+                              </a:prstTxWarp>
+                              <a:noAutofit/>
+                            </wps:bodyPr>
+                          </wps:wsp>
+                        </a:graphicData>
+                      </a:graphic>
+                      <wp14:sizeRelH relativeFrom="margin">
+                        <wp14:pctWidth>0</wp14:pctWidth>
+                      </wp14:sizeRelH>
+                      <wp14:sizeRelV relativeFrom="margin">
+                        <wp14:pctHeight>0</wp14:pctHeight>
+                      </wp14:sizeRelV>
+                    </wp:anchor>
+                  </w:drawing>
+                </mc:Choice>
+                <mc:Fallback>
+                  <w:pict>
+                    <v:roundrect w14:anchorId="28A47838" id="Rounded_x0020_Rectangle_x0020_8" o:spid="_x0000_s1076" style="position:absolute;margin-left:94.3pt;margin-top:5.25pt;width:212.05pt;height:27.2pt;z-index:251791360;visibility:visible;mso-wrap-style:square;mso-width-percent:0;mso-height-percent:0;mso-wrap-distance-left:9pt;mso-wrap-distance-top:0;mso-wrap-distance-right:9pt;mso-wrap-distance-bottom:0;mso-position-horizontal:absolute;mso-position-horizontal-relative:text;mso-position-vertical:absolute;mso-position-vertical-relative:text;mso-width-percent:0;mso-height-percent:0;mso-width-relative:margin;mso-height-relative:margin;v-text-anchor:middle" arcsize="10923f" o:gfxdata="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" fillcolor="white [3212]" strokecolor="black [3213]" strokeweight="1pt">
+                      <v:stroke joinstyle="miter"/>
+                      <v:textbox>
+                        <w:txbxContent>
+                          <w:p>
+                            <w:pPr>
+                              <w:jc w:val="center"/>
+                              <w:rPr>
+                                <w:color w:val="000000" w:themeColor="text1"/>
+                                <w:lang w:val="en-CA"/>
+                              </w:rPr>
+                            </w:pPr>
+                            <w:r>
+                              <w:rPr>
+                                <w:color w:val="000000" w:themeColor="text1"/>
+                                <w:lang w:val="en-CA"/>
+                              </w:rPr>
+                              <w:t xml:space="preserve">1. User opens the </w:t>
+                            </w:r>
+                            <w:r>
+                              <w:rPr>
+                                <w:color w:val="000000" w:themeColor="text1"/>
+                                <w:lang w:val="en-CA"/>
+                              </w:rPr>
+                              <w:t>app</w:t>
+                            </w:r>
+                          </w:p>
+                        </w:txbxContent>
+                      </v:textbox>
+                      <w10:wrap type="through"/>
+                    </v:roundrect>
+                  </w:pict>
+                </mc:Fallback>
+              </mc:AlternateContent>
+            </w:r>
+          </w:p>
+          <w:p>
+            <w:pPr>
+              <w:widowControl w:val="0"/>
+              <w:autoSpaceDE w:val="0"/>
+              <w:autoSpaceDN w:val="0"/>
+              <w:adjustRightInd w:val="0"/>
+              <w:rPr>
+                <w:rFonts w:cs="Times New Roman"/>
+                <w:b/>
+                <w:sz w:val="28"/>
+                <w:szCs w:val="28"/>
+              </w:rPr>
+            </w:pPr>
+          </w:p>
+          <w:p>
+            <w:pPr>
+              <w:widowControl w:val="0"/>
+              <w:autoSpaceDE w:val="0"/>
+              <w:autoSpaceDN w:val="0"/>
+              <w:adjustRightInd w:val="0"/>
+              <w:rPr>
+                <w:rFonts w:cs="Times New Roman"/>
+                <w:b/>
+                <w:sz w:val="28"/>
+                <w:szCs w:val="28"/>
+              </w:rPr>
+            </w:pPr>
+          </w:p>
+          <w:p>
+            <w:pPr>
+              <w:widowControl w:val="0"/>
+              <w:autoSpaceDE w:val="0"/>
+              <w:autoSpaceDN w:val="0"/>
+              <w:adjustRightInd w:val="0"/>
+              <w:rPr>
+                <w:rFonts w:cs="Times New Roman"/>
+                <w:b/>
+                <w:sz w:val="28"/>
+                <w:szCs w:val="28"/>
+              </w:rPr>
+            </w:pPr>
+            <w:r>
+              <w:rPr>
+                <w:rFonts w:cs="Times New Roman"/>
+                <w:noProof/>
+                <w:sz w:val="28"/>
+                <w:szCs w:val="28"/>
+              </w:rPr>
+              <mc:AlternateContent>
+                <mc:Choice Requires="wps">
+                  <w:drawing>
+                    <wp:anchor distT="0" distB="0" distL="114300" distR="114300" simplePos="0" relativeHeight="251792384" behindDoc="0" locked="0" layoutInCell="1" allowOverlap="1" wp14:anchorId="7446F6F0" wp14:editId="41DDEC8C">
+                      <wp:simplePos x="0" y="0"/>
+                      <wp:positionH relativeFrom="column">
+                        <wp:posOffset>733792</wp:posOffset>
+                      </wp:positionH>
+                      <wp:positionV relativeFrom="paragraph">
+                        <wp:posOffset>208915</wp:posOffset>
+                      </wp:positionV>
+                      <wp:extent cx="3546475" cy="345440"/>
+                      <wp:effectExtent l="0" t="0" r="34925" b="35560"/>
+                      <wp:wrapThrough wrapText="bothSides">
+                        <wp:wrapPolygon edited="0">
+                          <wp:start x="0" y="0"/>
+                          <wp:lineTo x="0" y="22235"/>
+                          <wp:lineTo x="21658" y="22235"/>
+                          <wp:lineTo x="21658" y="0"/>
+                          <wp:lineTo x="0" y="0"/>
+                        </wp:wrapPolygon>
+                      </wp:wrapThrough>
+                      <wp:docPr id="10" name="Rounded Rectangle 10"/>
+                      <wp:cNvGraphicFramePr/>
+                      <a:graphic xmlns:a="http://schemas.openxmlformats.org/drawingml/2006/main">
+                        <a:graphicData uri="http://schemas.microsoft.com/office/word/2010/wordprocessingShape">
+                          <wps:wsp>
+                            <wps:cNvSpPr/>
+                            <wps:spPr>
+                              <a:xfrm>
+                                <a:off x="0" y="0"/>
+                                <a:ext cx="3546475" cy="345440"/>
+                              </a:xfrm>
+                              <a:prstGeom prst="roundRect">
+                                <a:avLst/>
+                              </a:prstGeom>
+                              <a:solidFill>
+                                <a:schemeClr val="bg1"/>
+                              </a:solidFill>
+                              <a:ln>
+                                <a:solidFill>
+                                  <a:schemeClr val="tx1"/>
+                                </a:solidFill>
+                              </a:ln>
+                            </wps:spPr>
+                            <wps:style>
+                              <a:lnRef idx="2">
+                                <a:schemeClr val="accent1">
+                                  <a:shade val="50000"/>
+                                </a:schemeClr>
+                              </a:lnRef>
+                              <a:fillRef idx="1">
+                                <a:schemeClr val="accent1"/>
+                              </a:fillRef>
+                              <a:effectRef idx="0">
+                                <a:schemeClr val="accent1"/>
+                              </a:effectRef>
+                              <a:fontRef idx="minor">
+                                <a:schemeClr val="lt1"/>
+                              </a:fontRef>
+                            </wps:style>
+                            <wps:txbx>
+                              <w:txbxContent>
+                                <w:p>
+                                  <w:pPr>
+                                    <w:jc w:val="center"/>
+                                    <w:rPr>
+                                      <w:color w:val="000000" w:themeColor="text1"/>
+                                      <w:lang w:val="en-CA"/>
+                                    </w:rPr>
+                                  </w:pPr>
+                                  <w:r>
+                                    <w:rPr>
+                                      <w:color w:val="000000" w:themeColor="text1"/>
+                                      <w:lang w:val="en-CA"/>
+                                    </w:rPr>
+                                    <w:t xml:space="preserve">2. </w:t>
+                                  </w:r>
+                                  <w:r>
+                                    <w:rPr>
+                                      <w:color w:val="000000" w:themeColor="text1"/>
+                                      <w:lang w:val="en-CA"/>
+                                    </w:rPr>
+                                    <w:t>Clicks the PROGRESS button from the home screen</w:t>
+                                  </w:r>
+                                </w:p>
+                              </w:txbxContent>
+                            </wps:txbx>
+                            <wps:bodyPr rot="0" spcFirstLastPara="0" vertOverflow="overflow" horzOverflow="overflow" vert="horz" wrap="square" lIns="91440" tIns="45720" rIns="91440" bIns="45720" numCol="1" spcCol="0" rtlCol="0" fromWordArt="0" anchor="ctr" anchorCtr="0" forceAA="0" compatLnSpc="1">
+                              <a:prstTxWarp prst="textNoShape">
+                                <a:avLst/>
+                              </a:prstTxWarp>
+                              <a:noAutofit/>
+                            </wps:bodyPr>
+                          </wps:wsp>
+                        </a:graphicData>
+                      </a:graphic>
+                      <wp14:sizeRelH relativeFrom="margin">
+                        <wp14:pctWidth>0</wp14:pctWidth>
+                      </wp14:sizeRelH>
+                      <wp14:sizeRelV relativeFrom="margin">
+                        <wp14:pctHeight>0</wp14:pctHeight>
+                      </wp14:sizeRelV>
+                    </wp:anchor>
+                  </w:drawing>
+                </mc:Choice>
+                <mc:Fallback>
+                  <w:pict>
+                    <v:roundrect w14:anchorId="7446F6F0" id="Rounded_x0020_Rectangle_x0020_10" o:spid="_x0000_s1077" style="position:absolute;margin-left:57.8pt;margin-top:16.45pt;width:279.25pt;height:27.2pt;z-index:251792384;visibility:visible;mso-wrap-style:square;mso-width-percent:0;mso-height-percent:0;mso-wrap-distance-left:9pt;mso-wrap-distance-top:0;mso-wrap-distance-right:9pt;mso-wrap-distance-bottom:0;mso-position-horizontal:absolute;mso-position-horizontal-relative:text;mso-position-vertical:absolute;mso-position-vertical-relative:text;mso-width-percent:0;mso-height-percent:0;mso-width-relative:margin;mso-height-relative:margin;v-text-anchor:middle" arcsize="10923f" o:gfxdata="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" fillcolor="white [3212]" strokecolor="black [3213]" strokeweight="1pt">
+                      <v:stroke joinstyle="miter"/>
+                      <v:textbox>
+                        <w:txbxContent>
+                          <w:p>
+                            <w:pPr>
+                              <w:jc w:val="center"/>
+                              <w:rPr>
+                                <w:color w:val="000000" w:themeColor="text1"/>
+                                <w:lang w:val="en-CA"/>
+                              </w:rPr>
+                            </w:pPr>
+                            <w:r>
+                              <w:rPr>
+                                <w:color w:val="000000" w:themeColor="text1"/>
+                                <w:lang w:val="en-CA"/>
+                              </w:rPr>
+                              <w:t xml:space="preserve">2. </w:t>
+                            </w:r>
+                            <w:r>
+                              <w:rPr>
+                                <w:color w:val="000000" w:themeColor="text1"/>
+                                <w:lang w:val="en-CA"/>
+                              </w:rPr>
+                              <w:t>Clicks the PROGRESS button from the home screen</w:t>
+                            </w:r>
+                          </w:p>
+                        </w:txbxContent>
+                      </v:textbox>
+                      <w10:wrap type="through"/>
+                    </v:roundrect>
+                  </w:pict>
+                </mc:Fallback>
+              </mc:AlternateContent>
+            </w:r>
+          </w:p>
+          <w:p>
+            <w:pPr>
+              <w:widowControl w:val="0"/>
+              <w:autoSpaceDE w:val="0"/>
+              <w:autoSpaceDN w:val="0"/>
+              <w:adjustRightInd w:val="0"/>
+              <w:rPr>
+                <w:rFonts w:cs="Times New Roman"/>
+                <w:b/>
+                <w:sz w:val="28"/>
+                <w:szCs w:val="28"/>
+              </w:rPr>
+            </w:pPr>
+          </w:p>
+          <w:p>
+            <w:pPr>
+              <w:widowControl w:val="0"/>
+              <w:autoSpaceDE w:val="0"/>
+              <w:autoSpaceDN w:val="0"/>
+              <w:adjustRightInd w:val="0"/>
+              <w:rPr>
+                <w:rFonts w:cs="Times New Roman"/>
+                <w:b/>
+                <w:sz w:val="28"/>
+                <w:szCs w:val="28"/>
+              </w:rPr>
+            </w:pPr>
+          </w:p>
+          <w:p>
+            <w:pPr>
+              <w:widowControl w:val="0"/>
+              <w:autoSpaceDE w:val="0"/>
+              <w:autoSpaceDN w:val="0"/>
+              <w:adjustRightInd w:val="0"/>
+              <w:rPr>
+                <w:rFonts w:cs="Times New Roman"/>
+                <w:b/>
+                <w:sz w:val="28"/>
+                <w:szCs w:val="28"/>
+              </w:rPr>
+            </w:pPr>
+          </w:p>
+          <w:p>
+            <w:pPr>
+              <w:widowControl w:val="0"/>
+              <w:autoSpaceDE w:val="0"/>
+              <w:autoSpaceDN w:val="0"/>
+              <w:adjustRightInd w:val="0"/>
+              <w:rPr>
+                <w:rFonts w:cs="Times New Roman"/>
+                <w:b/>
+                <w:sz w:val="28"/>
+                <w:szCs w:val="28"/>
+              </w:rPr>
+            </w:pPr>
+          </w:p>
+          <w:p>
+            <w:pPr>
+              <w:widowControl w:val="0"/>
+              <w:autoSpaceDE w:val="0"/>
+              <w:autoSpaceDN w:val="0"/>
+              <w:adjustRightInd w:val="0"/>
+              <w:rPr>
+                <w:rFonts w:cs="Times New Roman"/>
+                <w:b/>
+                <w:sz w:val="28"/>
+                <w:szCs w:val="28"/>
+              </w:rPr>
+            </w:pPr>
+            <w:r>
+              <w:rPr>
+                <w:rFonts w:cs="Times New Roman"/>
+                <w:noProof/>
+                <w:sz w:val="28"/>
+                <w:szCs w:val="28"/>
+              </w:rPr>
+              <mc:AlternateContent>
+                <mc:Choice Requires="wps">
+                  <w:drawing>
+                    <wp:anchor distT="0" distB="0" distL="114300" distR="114300" simplePos="0" relativeHeight="251795456" behindDoc="0" locked="0" layoutInCell="1" allowOverlap="1" wp14:anchorId="767AD663" wp14:editId="617F8D7F">
+                      <wp:simplePos x="0" y="0"/>
+                      <wp:positionH relativeFrom="column">
+                        <wp:posOffset>577215</wp:posOffset>
+                      </wp:positionH>
+                      <wp:positionV relativeFrom="paragraph">
+                        <wp:posOffset>42545</wp:posOffset>
+                      </wp:positionV>
+                      <wp:extent cx="3822700" cy="345440"/>
+                      <wp:effectExtent l="0" t="0" r="38100" b="35560"/>
+                      <wp:wrapThrough wrapText="bothSides">
+                        <wp:wrapPolygon edited="0">
+                          <wp:start x="0" y="0"/>
+                          <wp:lineTo x="0" y="22235"/>
+                          <wp:lineTo x="21672" y="22235"/>
+                          <wp:lineTo x="21672" y="0"/>
+                          <wp:lineTo x="0" y="0"/>
+                        </wp:wrapPolygon>
+                      </wp:wrapThrough>
+                      <wp:docPr id="12" name="Rounded Rectangle 12"/>
+                      <wp:cNvGraphicFramePr/>
+                      <a:graphic xmlns:a="http://schemas.openxmlformats.org/drawingml/2006/main">
+                        <a:graphicData uri="http://schemas.microsoft.com/office/word/2010/wordprocessingShape">
+                          <wps:wsp>
+                            <wps:cNvSpPr/>
+                            <wps:spPr>
+                              <a:xfrm>
+                                <a:off x="0" y="0"/>
+                                <a:ext cx="3822700" cy="345440"/>
+                              </a:xfrm>
+                              <a:prstGeom prst="roundRect">
+                                <a:avLst/>
+                              </a:prstGeom>
+                              <a:solidFill>
+                                <a:schemeClr val="bg1"/>
+                              </a:solidFill>
+                              <a:ln>
+                                <a:solidFill>
+                                  <a:schemeClr val="tx1"/>
+                                </a:solidFill>
+                              </a:ln>
+                            </wps:spPr>
+                            <wps:style>
+                              <a:lnRef idx="2">
+                                <a:schemeClr val="accent1">
+                                  <a:shade val="50000"/>
+                                </a:schemeClr>
+                              </a:lnRef>
+                              <a:fillRef idx="1">
+                                <a:schemeClr val="accent1"/>
+                              </a:fillRef>
+                              <a:effectRef idx="0">
+                                <a:schemeClr val="accent1"/>
+                              </a:effectRef>
+                              <a:fontRef idx="minor">
+                                <a:schemeClr val="lt1"/>
+                              </a:fontRef>
+                            </wps:style>
+                            <wps:txbx>
+                              <w:txbxContent>
+                                <w:p>
+                                  <w:pPr>
+                                    <w:jc w:val="center"/>
+                                    <w:rPr>
+                                      <w:color w:val="000000" w:themeColor="text1"/>
+                                      <w:lang w:val="en-CA"/>
+                                    </w:rPr>
+                                  </w:pPr>
+                                  <w:r>
+                                    <w:rPr>
+                                      <w:color w:val="000000" w:themeColor="text1"/>
+                                      <w:lang w:val="en-CA"/>
+                                    </w:rPr>
+                                    <w:t xml:space="preserve">3. </w:t>
+                                  </w:r>
+                                  <w:r>
+                                    <w:rPr>
+                                      <w:color w:val="000000" w:themeColor="text1"/>
+                                      <w:lang w:val="en-CA"/>
+                                    </w:rPr>
+                                    <w:t>View Progress for past 3 days for each module</w:t>
+                                  </w:r>
+                                </w:p>
+                              </w:txbxContent>
+                            </wps:txbx>
+                            <wps:bodyPr rot="0" spcFirstLastPara="0" vertOverflow="overflow" horzOverflow="overflow" vert="horz" wrap="square" lIns="91440" tIns="45720" rIns="91440" bIns="45720" numCol="1" spcCol="0" rtlCol="0" fromWordArt="0" anchor="ctr" anchorCtr="0" forceAA="0" compatLnSpc="1">
+                              <a:prstTxWarp prst="textNoShape">
+                                <a:avLst/>
+                              </a:prstTxWarp>
+                              <a:noAutofit/>
+                            </wps:bodyPr>
+                          </wps:wsp>
+                        </a:graphicData>
+                      </a:graphic>
+                      <wp14:sizeRelH relativeFrom="margin">
+                        <wp14:pctWidth>0</wp14:pctWidth>
+                      </wp14:sizeRelH>
+                      <wp14:sizeRelV relativeFrom="margin">
+                        <wp14:pctHeight>0</wp14:pctHeight>
+                      </wp14:sizeRelV>
+                    </wp:anchor>
+                  </w:drawing>
+                </mc:Choice>
+                <mc:Fallback>
+                  <w:pict>
+                    <v:roundrect w14:anchorId="767AD663" id="Rounded_x0020_Rectangle_x0020_12" o:spid="_x0000_s1078" style="position:absolute;margin-left:45.45pt;margin-top:3.35pt;width:301pt;height:27.2pt;z-index:251795456;visibility:visible;mso-wrap-style:square;mso-width-percent:0;mso-height-percent:0;mso-wrap-distance-left:9pt;mso-wrap-distance-top:0;mso-wrap-distance-right:9pt;mso-wrap-distance-bottom:0;mso-position-horizontal:absolute;mso-position-horizontal-relative:text;mso-position-vertical:absolute;mso-position-vertical-relative:text;mso-width-percent:0;mso-height-percent:0;mso-width-relative:margin;mso-height-relative:margin;v-text-anchor:middle" arcsize="10923f" o:gfxdata="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" fillcolor="white [3212]" strokecolor="black [3213]" strokeweight="1pt">
+                      <v:stroke joinstyle="miter"/>
+                      <v:textbox>
+                        <w:txbxContent>
+                          <w:p>
+                            <w:pPr>
+                              <w:jc w:val="center"/>
+                              <w:rPr>
+                                <w:color w:val="000000" w:themeColor="text1"/>
+                                <w:lang w:val="en-CA"/>
+                              </w:rPr>
+                            </w:pPr>
+                            <w:r>
+                              <w:rPr>
+                                <w:color w:val="000000" w:themeColor="text1"/>
+                                <w:lang w:val="en-CA"/>
+                              </w:rPr>
+                              <w:t xml:space="preserve">3. </w:t>
+                            </w:r>
+                            <w:r>
+                              <w:rPr>
+                                <w:color w:val="000000" w:themeColor="text1"/>
+                                <w:lang w:val="en-CA"/>
+                              </w:rPr>
+                              <w:t>View Progress for past 3 days for each module</w:t>
+                            </w:r>
+                          </w:p>
+                        </w:txbxContent>
+                      </v:textbox>
+                      <w10:wrap type="through"/>
+                    </v:roundrect>
+                  </w:pict>
+                </mc:Fallback>
+              </mc:AlternateContent>
+            </w:r>
+          </w:p>
+          <w:p>
+            <w:pPr>
+              <w:widowControl w:val="0"/>
+              <w:autoSpaceDE w:val="0"/>
+              <w:autoSpaceDN w:val="0"/>
+              <w:adjustRightInd w:val="0"/>
+              <w:rPr>
+                <w:rFonts w:cs="Times New Roman"/>
+                <w:b/>
+                <w:sz w:val="28"/>
+                <w:szCs w:val="28"/>
+              </w:rPr>
+            </w:pPr>
+          </w:p>
+          <w:p>
+            <w:pPr>
+              <w:widowControl w:val="0"/>
+              <w:autoSpaceDE w:val="0"/>
+              <w:autoSpaceDN w:val="0"/>
+              <w:adjustRightInd w:val="0"/>
+              <w:rPr>
+                <w:rFonts w:cs="Times New Roman"/>
+                <w:b/>
+                <w:sz w:val="28"/>
+                <w:szCs w:val="28"/>
+              </w:rPr>
+            </w:pPr>
+          </w:p>
+          <w:p>
+            <w:pPr>
+              <w:widowControl w:val="0"/>
+              <w:autoSpaceDE w:val="0"/>
+              <w:autoSpaceDN w:val="0"/>
+              <w:adjustRightInd w:val="0"/>
+              <w:rPr>
+                <w:rFonts w:cs="Times New Roman"/>
+                <w:b/>
+                <w:sz w:val="28"/>
+                <w:szCs w:val="28"/>
+              </w:rPr>
+            </w:pPr>
+          </w:p>
+          <w:p>
+            <w:pPr>
+              <w:widowControl w:val="0"/>
+              <w:autoSpaceDE w:val="0"/>
+              <w:autoSpaceDN w:val="0"/>
+              <w:adjustRightInd w:val="0"/>
+              <w:rPr>
+                <w:rFonts w:cs="Times New Roman"/>
+                <w:b/>
+                <w:sz w:val="28"/>
+                <w:szCs w:val="28"/>
+              </w:rPr>
+            </w:pPr>
+            <w:r>
+              <w:rPr>
+                <w:rFonts w:cs="Times New Roman"/>
+                <w:i/>
+                <w:noProof/>
+                <w:sz w:val="28"/>
+                <w:szCs w:val="28"/>
+              </w:rPr>
+              <mc:AlternateContent>
+                <mc:Choice Requires="wps">
+                  <w:drawing>
+                    <wp:anchor distT="0" distB="0" distL="114300" distR="114300" simplePos="0" relativeHeight="251794432" behindDoc="0" locked="0" layoutInCell="1" allowOverlap="1" wp14:anchorId="756432F3" wp14:editId="2003911C">
+                      <wp:simplePos x="0" y="0"/>
+                      <wp:positionH relativeFrom="column">
+                        <wp:posOffset>2338705</wp:posOffset>
+                      </wp:positionH>
+                      <wp:positionV relativeFrom="paragraph">
+                        <wp:posOffset>208915</wp:posOffset>
+                      </wp:positionV>
+                      <wp:extent cx="459740" cy="459740"/>
+                      <wp:effectExtent l="0" t="0" r="22860" b="22860"/>
+                      <wp:wrapThrough wrapText="bothSides">
+                        <wp:wrapPolygon edited="0">
+                          <wp:start x="3580" y="0"/>
+                          <wp:lineTo x="0" y="3580"/>
+                          <wp:lineTo x="0" y="16707"/>
+                          <wp:lineTo x="2387" y="21481"/>
+                          <wp:lineTo x="3580" y="21481"/>
+                          <wp:lineTo x="17901" y="21481"/>
+                          <wp:lineTo x="19094" y="21481"/>
+                          <wp:lineTo x="21481" y="16707"/>
+                          <wp:lineTo x="21481" y="3580"/>
+                          <wp:lineTo x="17901" y="0"/>
+                          <wp:lineTo x="3580" y="0"/>
+                        </wp:wrapPolygon>
+                      </wp:wrapThrough>
+                      <wp:docPr id="23" name="Oval 23"/>
+                      <wp:cNvGraphicFramePr/>
+                      <a:graphic xmlns:a="http://schemas.openxmlformats.org/drawingml/2006/main">
+                        <a:graphicData uri="http://schemas.microsoft.com/office/word/2010/wordprocessingShape">
+                          <wps:wsp>
+                            <wps:cNvSpPr/>
+                            <wps:spPr>
+                              <a:xfrm>
+                                <a:off x="0" y="0"/>
+                                <a:ext cx="459740" cy="459740"/>
+                              </a:xfrm>
+                              <a:prstGeom prst="ellipse">
+                                <a:avLst/>
+                              </a:prstGeom>
+                              <a:solidFill>
+                                <a:schemeClr val="tx1"/>
+                              </a:solidFill>
+                              <a:ln>
+                                <a:solidFill>
+                                  <a:schemeClr val="tx1"/>
+                                </a:solidFill>
+                              </a:ln>
+                            </wps:spPr>
+                            <wps:style>
+                              <a:lnRef idx="2">
+                                <a:schemeClr val="accent1">
+                                  <a:shade val="50000"/>
+                                </a:schemeClr>
+                              </a:lnRef>
+                              <a:fillRef idx="1">
+                                <a:schemeClr val="accent1"/>
+                              </a:fillRef>
+                              <a:effectRef idx="0">
+                                <a:schemeClr val="accent1"/>
+                              </a:effectRef>
+                              <a:fontRef idx="minor">
+                                <a:schemeClr val="lt1"/>
+                              </a:fontRef>
+                            </wps:style>
+                            <wps:bodyPr rot="0" spcFirstLastPara="0" vertOverflow="overflow" horzOverflow="overflow" vert="horz" wrap="square" lIns="91440" tIns="45720" rIns="91440" bIns="45720" numCol="1" spcCol="0" rtlCol="0" fromWordArt="0" anchor="ctr" anchorCtr="0" forceAA="0" compatLnSpc="1">
+                              <a:prstTxWarp prst="textNoShape">
+                                <a:avLst/>
+                              </a:prstTxWarp>
+                              <a:noAutofit/>
+                            </wps:bodyPr>
+                          </wps:wsp>
+                        </a:graphicData>
+                      </a:graphic>
+                      <wp14:sizeRelH relativeFrom="margin">
+                        <wp14:pctWidth>0</wp14:pctWidth>
+                      </wp14:sizeRelH>
+                      <wp14:sizeRelV relativeFrom="margin">
+                        <wp14:pctHeight>0</wp14:pctHeight>
+                      </wp14:sizeRelV>
+                    </wp:anchor>
+                  </w:drawing>
+                </mc:Choice>
+                <mc:Fallback>
+                  <w:pict>
+                    <v:oval w14:anchorId="4581DD98" id="Oval_x0020_23" o:spid="_x0000_s1026" style="position:absolute;margin-left:184.15pt;margin-top:16.45pt;width:36.2pt;height:36.2pt;z-index:251794432;visibility:visible;mso-wrap-style:square;mso-width-percent:0;mso-height-percent:0;mso-wrap-distance-left:9pt;mso-wrap-distance-top:0;mso-wrap-distance-right:9pt;mso-wrap-distance-bottom:0;mso-position-horizontal:absolute;mso-position-horizontal-relative:text;mso-position-vertical:absolute;mso-position-vertical-relative:text;mso-width-percent:0;mso-height-percent:0;mso-width-relative:margin;mso-height-relative:margin;v-text-anchor:middle" o:gfxdata="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" fillcolor="black [3213]" strokecolor="black [3213]" strokeweight="1pt">
+                      <v:stroke joinstyle="miter"/>
+                      <w10:wrap type="through"/>
+                    </v:oval>
+                  </w:pict>
+                </mc:Fallback>
+              </mc:AlternateContent>
+            </w:r>
+            <w:r>
+              <w:rPr>
+                <w:rFonts w:cs="Times New Roman"/>
+                <w:i/>
+                <w:noProof/>
+                <w:sz w:val="28"/>
+                <w:szCs w:val="28"/>
+              </w:rPr>
+              <mc:AlternateContent>
+                <mc:Choice Requires="wps">
+                  <w:drawing>
+                    <wp:anchor distT="0" distB="0" distL="114300" distR="114300" simplePos="0" relativeHeight="251793408" behindDoc="0" locked="0" layoutInCell="1" allowOverlap="1" wp14:anchorId="43E2AA53" wp14:editId="69AD131B">
+                      <wp:simplePos x="0" y="0"/>
+                      <wp:positionH relativeFrom="column">
+                        <wp:posOffset>2224405</wp:posOffset>
+                      </wp:positionH>
+                      <wp:positionV relativeFrom="paragraph">
+                        <wp:posOffset>97155</wp:posOffset>
+                      </wp:positionV>
+                      <wp:extent cx="671195" cy="671195"/>
+                      <wp:effectExtent l="0" t="0" r="14605" b="14605"/>
+                      <wp:wrapThrough wrapText="bothSides">
+                        <wp:wrapPolygon edited="0">
+                          <wp:start x="4904" y="0"/>
+                          <wp:lineTo x="0" y="4904"/>
+                          <wp:lineTo x="0" y="16348"/>
+                          <wp:lineTo x="4904" y="21253"/>
+                          <wp:lineTo x="16348" y="21253"/>
+                          <wp:lineTo x="21253" y="16348"/>
+                          <wp:lineTo x="21253" y="4904"/>
+                          <wp:lineTo x="16348" y="0"/>
+                          <wp:lineTo x="4904" y="0"/>
+                        </wp:wrapPolygon>
+                      </wp:wrapThrough>
+                      <wp:docPr id="51" name="Oval 51"/>
+                      <wp:cNvGraphicFramePr/>
+                      <a:graphic xmlns:a="http://schemas.openxmlformats.org/drawingml/2006/main">
+                        <a:graphicData uri="http://schemas.microsoft.com/office/word/2010/wordprocessingShape">
+                          <wps:wsp>
+                            <wps:cNvSpPr/>
+                            <wps:spPr>
+                              <a:xfrm>
+                                <a:off x="0" y="0"/>
+                                <a:ext cx="671195" cy="671195"/>
+                              </a:xfrm>
+                              <a:prstGeom prst="ellipse">
+                                <a:avLst/>
+                              </a:prstGeom>
+                              <a:solidFill>
+                                <a:schemeClr val="bg1"/>
+                              </a:solidFill>
+                              <a:ln w="25400">
+                                <a:solidFill>
+                                  <a:schemeClr val="tx1"/>
+                                </a:solidFill>
+                              </a:ln>
+                            </wps:spPr>
+                            <wps:style>
+                              <a:lnRef idx="2">
+                                <a:schemeClr val="accent1">
+                                  <a:shade val="50000"/>
+                                </a:schemeClr>
+                              </a:lnRef>
+                              <a:fillRef idx="1">
+                                <a:schemeClr val="accent1"/>
+                              </a:fillRef>
+                              <a:effectRef idx="0">
+                                <a:schemeClr val="accent1"/>
+                              </a:effectRef>
+                              <a:fontRef idx="minor">
+                                <a:schemeClr val="lt1"/>
+                              </a:fontRef>
+                            </wps:style>
+                            <wps:bodyPr rot="0" spcFirstLastPara="0" vertOverflow="overflow" horzOverflow="overflow" vert="horz" wrap="square" lIns="91440" tIns="45720" rIns="91440" bIns="45720" numCol="1" spcCol="0" rtlCol="0" fromWordArt="0" anchor="ctr" anchorCtr="0" forceAA="0" compatLnSpc="1">
+                              <a:prstTxWarp prst="textNoShape">
+                                <a:avLst/>
+                              </a:prstTxWarp>
+                              <a:noAutofit/>
+                            </wps:bodyPr>
+                          </wps:wsp>
+                        </a:graphicData>
+                      </a:graphic>
+                      <wp14:sizeRelH relativeFrom="margin">
+                        <wp14:pctWidth>0</wp14:pctWidth>
+                      </wp14:sizeRelH>
+                      <wp14:sizeRelV relativeFrom="margin">
+                        <wp14:pctHeight>0</wp14:pctHeight>
+                      </wp14:sizeRelV>
+                    </wp:anchor>
+                  </w:drawing>
+                </mc:Choice>
+                <mc:Fallback>
+                  <w:pict>
+                    <v:oval w14:anchorId="027C941E" id="Oval_x0020_51" o:spid="_x0000_s1026" style="position:absolute;margin-left:175.15pt;margin-top:7.65pt;width:52.85pt;height:52.85pt;z-index:251793408;visibility:visible;mso-wrap-style:square;mso-width-percent:0;mso-height-percent:0;mso-wrap-distance-left:9pt;mso-wrap-distance-top:0;mso-wrap-distance-right:9pt;mso-wrap-distance-bottom:0;mso-position-horizontal:absolute;mso-position-horizontal-relative:text;mso-position-vertical:absolute;mso-position-vertical-relative:text;mso-width-percent:0;mso-height-percent:0;mso-width-relative:margin;mso-height-relative:margin;v-text-anchor:middle" o:gfxdata="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" fillcolor="white [3212]" strokecolor="black [3213]" strokeweight="2pt">
+                      <v:stroke joinstyle="miter"/>
+                      <w10:wrap type="through"/>
+                    </v:oval>
+                  </w:pict>
+                </mc:Fallback>
+              </mc:AlternateContent>
+            </w:r>
+          </w:p>
+          <w:p>
+            <w:pPr>
+              <w:widowControl w:val="0"/>
+              <w:autoSpaceDE w:val="0"/>
+              <w:autoSpaceDN w:val="0"/>
+              <w:adjustRightInd w:val="0"/>
+              <w:rPr>
+                <w:rFonts w:cs="Times New Roman"/>
+                <w:b/>
+                <w:sz w:val="28"/>
+                <w:szCs w:val="28"/>
+              </w:rPr>
+            </w:pPr>
+          </w:p>
+          <w:p>
+            <w:pPr>
+              <w:widowControl w:val="0"/>
+              <w:autoSpaceDE w:val="0"/>
+              <w:autoSpaceDN w:val="0"/>
+              <w:adjustRightInd w:val="0"/>
+              <w:rPr>
+                <w:rFonts w:cs="Times New Roman"/>
+                <w:b/>
+                <w:sz w:val="28"/>
+                <w:szCs w:val="28"/>
+              </w:rPr>
+            </w:pPr>
+          </w:p>
+          <w:p>
+            <w:pPr>
+              <w:widowControl w:val="0"/>
+              <w:autoSpaceDE w:val="0"/>
+              <w:autoSpaceDN w:val="0"/>
+              <w:adjustRightInd w:val="0"/>
+              <w:rPr>
+                <w:rFonts w:cs="Times New Roman"/>
+                <w:b/>
+                <w:sz w:val="28"/>
+                <w:szCs w:val="28"/>
+              </w:rPr>
+            </w:pPr>
+          </w:p>
+          <w:p>
+            <w:pPr>
+              <w:widowControl w:val="0"/>
+              <w:autoSpaceDE w:val="0"/>
+              <w:autoSpaceDN w:val="0"/>
+              <w:adjustRightInd w:val="0"/>
+              <w:rPr>
+                <w:rFonts w:cs="Times New Roman"/>
+                <w:i/>
+                <w:sz w:val="28"/>
+                <w:szCs w:val="28"/>
+              </w:rPr>
+            </w:pPr>
+          </w:p>
+          <w:p>
+            <w:pPr>
+              <w:widowControl w:val="0"/>
+              <w:autoSpaceDE w:val="0"/>
+              <w:autoSpaceDN w:val="0"/>
+              <w:adjustRightInd w:val="0"/>
+              <w:rPr>
+                <w:rFonts w:cs="Times New Roman"/>
+                <w:b/>
+                <w:sz w:val="28"/>
+                <w:szCs w:val="28"/>
+              </w:rPr>
+            </w:pPr>
+          </w:p>
+          <w:p>
+            <w:pPr>
+              <w:widowControl w:val="0"/>
+              <w:autoSpaceDE w:val="0"/>
+              <w:autoSpaceDN w:val="0"/>
+              <w:adjustRightInd w:val="0"/>
+              <w:rPr>
+                <w:rFonts w:cs="Times New Roman"/>
+                <w:i/>
+                <w:sz w:val="28"/>
+                <w:szCs w:val="28"/>
+              </w:rPr>
+            </w:pPr>
+            <w:r>
+              <w:rPr>
+                <w:rFonts w:cs="Times New Roman"/>
+                <w:i/>
+                <w:sz w:val="28"/>
+                <w:szCs w:val="28"/>
+              </w:rPr>
+              <w:t>UC 5.2</w:t>
+            </w:r>
+            <w:r>
+              <w:rPr>
+                <w:rFonts w:cs="Times New Roman"/>
+                <w:i/>
+                <w:sz w:val="28"/>
+                <w:szCs w:val="28"/>
+              </w:rPr>
+              <w:t xml:space="preserve"> </w:t>
+            </w:r>
+            <w:r>
+              <w:rPr>
+                <w:rFonts w:cs="Times New Roman"/>
+                <w:i/>
+                <w:sz w:val="28"/>
+                <w:szCs w:val="28"/>
+              </w:rPr>
+              <w:t xml:space="preserve">Prioritize </w:t>
+            </w:r>
+            <w:r>
+              <w:rPr>
+                <w:rFonts w:cs="Times New Roman"/>
+                <w:i/>
+                <w:sz w:val="28"/>
+                <w:szCs w:val="28"/>
+              </w:rPr>
+              <w:t>use of each module</w:t>
+            </w:r>
+          </w:p>
+          <w:p>
+            <w:pPr>
+              <w:widowControl w:val="0"/>
+              <w:autoSpaceDE w:val="0"/>
+              <w:autoSpaceDN w:val="0"/>
+              <w:adjustRightInd w:val="0"/>
+              <w:rPr>
+                <w:rFonts w:cs="Times New Roman"/>
+                <w:i/>
+                <w:sz w:val="28"/>
+                <w:szCs w:val="28"/>
+              </w:rPr>
+            </w:pPr>
+          </w:p>
+          <w:p>
+            <w:pPr>
+              <w:widowControl w:val="0"/>
+              <w:autoSpaceDE w:val="0"/>
+              <w:autoSpaceDN w:val="0"/>
+              <w:adjustRightInd w:val="0"/>
+              <w:rPr>
+                <w:rFonts w:cs="Times New Roman"/>
+                <w:sz w:val="28"/>
+                <w:szCs w:val="28"/>
+              </w:rPr>
+            </w:pPr>
+            <w:r>
+              <w:rPr>
+                <w:rFonts w:cs="Times New Roman"/>
+                <w:sz w:val="28"/>
+                <w:szCs w:val="28"/>
+              </w:rPr>
+              <w:t>MAIN SUCCESS SCENERIO</w:t>
+            </w:r>
+          </w:p>
+          <w:p>
+            <w:pPr>
+              <w:pStyle w:val="ListParagraph"/>
+              <w:widowControl w:val="0"/>
+              <w:numPr>
+                <w:ilvl w:val="0"/>
+                <w:numId w:val="24"/>
+              </w:numPr>
+              <w:autoSpaceDE w:val="0"/>
+              <w:autoSpaceDN w:val="0"/>
+              <w:adjustRightInd w:val="0"/>
+              <w:rPr>
+                <w:rFonts w:cs="Times New Roman"/>
+                <w:sz w:val="28"/>
+                <w:szCs w:val="28"/>
+              </w:rPr>
+            </w:pPr>
+            <w:r>
+              <w:rPr>
+                <w:rFonts w:cs="Times New Roman"/>
+                <w:sz w:val="28"/>
+                <w:szCs w:val="28"/>
+              </w:rPr>
+              <w:t xml:space="preserve">User opens the </w:t>
+            </w:r>
+            <w:r>
+              <w:rPr>
+                <w:rFonts w:cs="Times New Roman"/>
+                <w:sz w:val="28"/>
+                <w:szCs w:val="28"/>
+              </w:rPr>
+              <w:t>Progress page</w:t>
+            </w:r>
+          </w:p>
+          <w:p>
+            <w:pPr>
+              <w:pStyle w:val="ListParagraph"/>
+              <w:widowControl w:val="0"/>
+              <w:numPr>
+                <w:ilvl w:val="0"/>
+                <w:numId w:val="24"/>
+              </w:numPr>
+              <w:autoSpaceDE w:val="0"/>
+              <w:autoSpaceDN w:val="0"/>
+              <w:adjustRightInd w:val="0"/>
+              <w:rPr>
+                <w:rFonts w:cs="Times New Roman"/>
+                <w:sz w:val="28"/>
+                <w:szCs w:val="28"/>
+              </w:rPr>
+            </w:pPr>
+            <w:r>
+              <w:rPr>
+                <w:rFonts w:cs="Times New Roman"/>
+                <w:sz w:val="28"/>
+                <w:szCs w:val="28"/>
+              </w:rPr>
+              <w:t>Clicks the PR</w:t>
+            </w:r>
+            <w:r>
+              <w:rPr>
+                <w:rFonts w:cs="Times New Roman"/>
+                <w:sz w:val="28"/>
+                <w:szCs w:val="28"/>
+              </w:rPr>
+              <w:t>IORITIZE</w:t>
+            </w:r>
+            <w:r>
+              <w:rPr>
+                <w:rFonts w:cs="Times New Roman"/>
+                <w:sz w:val="28"/>
+                <w:szCs w:val="28"/>
+              </w:rPr>
+              <w:t xml:space="preserve"> button</w:t>
+            </w:r>
+            <w:r>
+              <w:rPr>
+                <w:rFonts w:cs="Times New Roman"/>
+                <w:sz w:val="28"/>
+                <w:szCs w:val="28"/>
+              </w:rPr>
+              <w:t xml:space="preserve"> on</w:t>
+            </w:r>
+            <w:r>
+              <w:rPr>
+                <w:rFonts w:cs="Times New Roman"/>
+                <w:sz w:val="28"/>
+                <w:szCs w:val="28"/>
+              </w:rPr>
+              <w:t xml:space="preserve"> </w:t>
+            </w:r>
+            <w:r>
+              <w:rPr>
+                <w:rFonts w:cs="Times New Roman"/>
+                <w:sz w:val="28"/>
+                <w:szCs w:val="28"/>
+              </w:rPr>
+              <w:t>Progress page</w:t>
+            </w:r>
+          </w:p>
+          <w:p>
+            <w:pPr>
+              <w:pStyle w:val="ListParagraph"/>
+              <w:widowControl w:val="0"/>
+              <w:numPr>
+                <w:ilvl w:val="0"/>
+                <w:numId w:val="24"/>
+              </w:numPr>
+              <w:autoSpaceDE w:val="0"/>
+              <w:autoSpaceDN w:val="0"/>
+              <w:adjustRightInd w:val="0"/>
+              <w:rPr>
+                <w:rFonts w:cs="Times New Roman"/>
+                <w:sz w:val="28"/>
+                <w:szCs w:val="28"/>
+              </w:rPr>
+            </w:pPr>
+            <w:r>
+              <w:rPr>
+                <w:rFonts w:cs="Times New Roman"/>
+                <w:sz w:val="28"/>
+                <w:szCs w:val="28"/>
+              </w:rPr>
+              <w:t>A new page opens which can be used to hide or show a particular module option on home page</w:t>
+            </w:r>
+          </w:p>
+          <w:p>
+            <w:pPr>
+              <w:widowControl w:val="0"/>
+              <w:autoSpaceDE w:val="0"/>
+              <w:autoSpaceDN w:val="0"/>
+              <w:adjustRightInd w:val="0"/>
+              <w:jc w:val="center"/>
+              <w:rPr>
+                <w:rFonts w:cs="Times New Roman"/>
+                <w:b/>
+                <w:sz w:val="28"/>
+                <w:szCs w:val="28"/>
+              </w:rPr>
+            </w:pPr>
+          </w:p>
+          <w:p>
+            <w:pPr>
+              <w:widowControl w:val="0"/>
+              <w:autoSpaceDE w:val="0"/>
+              <w:autoSpaceDN w:val="0"/>
+              <w:adjustRightInd w:val="0"/>
+              <w:jc w:val="center"/>
+              <w:rPr>
+                <w:rFonts w:cs="Times New Roman"/>
+                <w:b/>
+                <w:sz w:val="28"/>
+                <w:szCs w:val="28"/>
+              </w:rPr>
+            </w:pPr>
+          </w:p>
+          <w:p>
+            <w:pPr>
+              <w:widowControl w:val="0"/>
+              <w:autoSpaceDE w:val="0"/>
+              <w:autoSpaceDN w:val="0"/>
+              <w:adjustRightInd w:val="0"/>
+              <w:jc w:val="center"/>
+              <w:rPr>
+                <w:rFonts w:cs="Times New Roman"/>
+                <w:b/>
+                <w:sz w:val="28"/>
+                <w:szCs w:val="28"/>
+              </w:rPr>
+            </w:pPr>
+          </w:p>
+          <w:p>
+            <w:pPr>
+              <w:widowControl w:val="0"/>
+              <w:autoSpaceDE w:val="0"/>
+              <w:autoSpaceDN w:val="0"/>
+              <w:adjustRightInd w:val="0"/>
+              <w:jc w:val="center"/>
+              <w:rPr>
+                <w:rFonts w:cs="Times New Roman"/>
+                <w:b/>
+                <w:sz w:val="28"/>
+                <w:szCs w:val="28"/>
+              </w:rPr>
+            </w:pPr>
+            <w:r>
+              <w:rPr>
+                <w:rFonts w:cs="Times New Roman"/>
+                <w:b/>
+                <w:sz w:val="28"/>
+                <w:szCs w:val="28"/>
+              </w:rPr>
+              <w:t>UC 5.2</w:t>
+            </w:r>
+            <w:r>
+              <w:rPr>
+                <w:rFonts w:cs="Times New Roman"/>
+                <w:b/>
+                <w:sz w:val="28"/>
+                <w:szCs w:val="28"/>
+              </w:rPr>
+              <w:t xml:space="preserve"> </w:t>
+            </w:r>
+            <w:r>
+              <w:rPr>
+                <w:rFonts w:cs="Times New Roman"/>
+                <w:b/>
+                <w:sz w:val="28"/>
+                <w:szCs w:val="28"/>
+              </w:rPr>
+              <w:t>Prioritize use of each module</w:t>
+            </w:r>
+            <w:bookmarkStart w:id="0" w:name="_GoBack"/>
+            <w:bookmarkEnd w:id="0"/>
+          </w:p>
+          <w:p>
+            <w:pPr>
+              <w:widowControl w:val="0"/>
+              <w:autoSpaceDE w:val="0"/>
+              <w:autoSpaceDN w:val="0"/>
+              <w:adjustRightInd w:val="0"/>
+              <w:rPr>
+                <w:rFonts w:cs="Times New Roman"/>
+                <w:b/>
+                <w:sz w:val="28"/>
+                <w:szCs w:val="28"/>
+              </w:rPr>
+            </w:pPr>
+          </w:p>
+          <w:p>
+            <w:pPr>
+              <w:widowControl w:val="0"/>
+              <w:autoSpaceDE w:val="0"/>
+              <w:autoSpaceDN w:val="0"/>
+              <w:adjustRightInd w:val="0"/>
+              <w:rPr>
+                <w:rFonts w:cs="Times New Roman"/>
+                <w:b/>
+                <w:sz w:val="28"/>
+                <w:szCs w:val="28"/>
+              </w:rPr>
+            </w:pPr>
+          </w:p>
+          <w:p>
+            <w:pPr>
+              <w:widowControl w:val="0"/>
+              <w:autoSpaceDE w:val="0"/>
+              <w:autoSpaceDN w:val="0"/>
+              <w:adjustRightInd w:val="0"/>
+              <w:rPr>
+                <w:rFonts w:cs="Times New Roman"/>
+                <w:b/>
+                <w:sz w:val="28"/>
+                <w:szCs w:val="28"/>
+              </w:rPr>
+            </w:pPr>
+            <w:r>
+              <w:rPr>
+                <w:rFonts w:cs="Times New Roman"/>
+                <w:i/>
+                <w:noProof/>
+                <w:sz w:val="28"/>
+                <w:szCs w:val="28"/>
+              </w:rPr>
+              <mc:AlternateContent>
+                <mc:Choice Requires="wps">
+                  <w:drawing>
+                    <wp:anchor distT="0" distB="0" distL="114300" distR="114300" simplePos="0" relativeHeight="251797504" behindDoc="0" locked="0" layoutInCell="1" allowOverlap="1" wp14:anchorId="0C270C8A" wp14:editId="5118CD91">
+                      <wp:simplePos x="0" y="0"/>
+                      <wp:positionH relativeFrom="column">
+                        <wp:posOffset>2272030</wp:posOffset>
+                      </wp:positionH>
+                      <wp:positionV relativeFrom="paragraph">
+                        <wp:posOffset>17780</wp:posOffset>
+                      </wp:positionV>
+                      <wp:extent cx="457835" cy="457835"/>
+                      <wp:effectExtent l="0" t="0" r="24765" b="24765"/>
+                      <wp:wrapThrough wrapText="bothSides">
+                        <wp:wrapPolygon edited="0">
+                          <wp:start x="3595" y="0"/>
+                          <wp:lineTo x="0" y="3595"/>
+                          <wp:lineTo x="0" y="16777"/>
+                          <wp:lineTo x="2397" y="21570"/>
+                          <wp:lineTo x="3595" y="21570"/>
+                          <wp:lineTo x="17975" y="21570"/>
+                          <wp:lineTo x="19173" y="21570"/>
+                          <wp:lineTo x="21570" y="16777"/>
+                          <wp:lineTo x="21570" y="3595"/>
+                          <wp:lineTo x="17975" y="0"/>
+                          <wp:lineTo x="3595" y="0"/>
+                        </wp:wrapPolygon>
+                      </wp:wrapThrough>
+                      <wp:docPr id="75" name="Oval 75"/>
+                      <wp:cNvGraphicFramePr/>
+                      <a:graphic xmlns:a="http://schemas.openxmlformats.org/drawingml/2006/main">
+                        <a:graphicData uri="http://schemas.microsoft.com/office/word/2010/wordprocessingShape">
+                          <wps:wsp>
+                            <wps:cNvSpPr/>
+                            <wps:spPr>
+                              <a:xfrm>
+                                <a:off x="0" y="0"/>
+                                <a:ext cx="457835" cy="457835"/>
+                              </a:xfrm>
+                              <a:prstGeom prst="ellipse">
+                                <a:avLst/>
+                              </a:prstGeom>
+                              <a:solidFill>
+                                <a:schemeClr val="tx1"/>
+                              </a:solidFill>
+                              <a:ln>
+                                <a:solidFill>
+                                  <a:schemeClr val="tx1"/>
+                                </a:solidFill>
+                              </a:ln>
+                            </wps:spPr>
+                            <wps:style>
+                              <a:lnRef idx="2">
+                                <a:schemeClr val="accent1">
+                                  <a:shade val="50000"/>
+                                </a:schemeClr>
+                              </a:lnRef>
+                              <a:fillRef idx="1">
+                                <a:schemeClr val="accent1"/>
+                              </a:fillRef>
+                              <a:effectRef idx="0">
+                                <a:schemeClr val="accent1"/>
+                              </a:effectRef>
+                              <a:fontRef idx="minor">
+                                <a:schemeClr val="lt1"/>
+                              </a:fontRef>
+                            </wps:style>
+                            <wps:bodyPr rot="0" spcFirstLastPara="0" vertOverflow="overflow" horzOverflow="overflow" vert="horz" wrap="square" lIns="91440" tIns="45720" rIns="91440" bIns="45720" numCol="1" spcCol="0" rtlCol="0" fromWordArt="0" anchor="ctr" anchorCtr="0" forceAA="0" compatLnSpc="1">
+                              <a:prstTxWarp prst="textNoShape">
+                                <a:avLst/>
+                              </a:prstTxWarp>
+                              <a:noAutofit/>
+                            </wps:bodyPr>
+                          </wps:wsp>
+                        </a:graphicData>
+                      </a:graphic>
+                      <wp14:sizeRelH relativeFrom="margin">
+                        <wp14:pctWidth>0</wp14:pctWidth>
+                      </wp14:sizeRelH>
+                      <wp14:sizeRelV relativeFrom="margin">
+                        <wp14:pctHeight>0</wp14:pctHeight>
+                      </wp14:sizeRelV>
+                    </wp:anchor>
+                  </w:drawing>
+                </mc:Choice>
+                <mc:Fallback>
+                  <w:pict>
+                    <v:oval w14:anchorId="20AFD62C" id="Oval_x0020_75" o:spid="_x0000_s1026" style="position:absolute;margin-left:178.9pt;margin-top:1.4pt;width:36.05pt;height:36.05pt;z-index:251797504;visibility:visible;mso-wrap-style:square;mso-width-percent:0;mso-height-percent:0;mso-wrap-distance-left:9pt;mso-wrap-distance-top:0;mso-wrap-distance-right:9pt;mso-wrap-distance-bottom:0;mso-position-horizontal:absolute;mso-position-horizontal-relative:text;mso-position-vertical:absolute;mso-position-vertical-relative:text;mso-width-percent:0;mso-height-percent:0;mso-width-relative:margin;mso-height-relative:margin;v-text-anchor:middle" o:gfxdata="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" fillcolor="black [3213]" strokecolor="black [3213]" strokeweight="1pt">
+                      <v:stroke joinstyle="miter"/>
+                      <w10:wrap type="through"/>
+                    </v:oval>
+                  </w:pict>
+                </mc:Fallback>
+              </mc:AlternateContent>
+            </w:r>
+          </w:p>
+          <w:p>
+            <w:pPr>
+              <w:widowControl w:val="0"/>
+              <w:autoSpaceDE w:val="0"/>
+              <w:autoSpaceDN w:val="0"/>
+              <w:adjustRightInd w:val="0"/>
+              <w:rPr>
+                <w:rFonts w:cs="Times New Roman"/>
+                <w:b/>
+                <w:sz w:val="28"/>
+                <w:szCs w:val="28"/>
+              </w:rPr>
+            </w:pPr>
+          </w:p>
+          <w:p>
+            <w:pPr>
+              <w:widowControl w:val="0"/>
+              <w:autoSpaceDE w:val="0"/>
+              <w:autoSpaceDN w:val="0"/>
+              <w:adjustRightInd w:val="0"/>
+              <w:rPr>
+                <w:rFonts w:cs="Times New Roman"/>
+                <w:b/>
+                <w:sz w:val="28"/>
+                <w:szCs w:val="28"/>
+              </w:rPr>
+            </w:pPr>
+          </w:p>
+          <w:p>
+            <w:pPr>
+              <w:widowControl w:val="0"/>
+              <w:autoSpaceDE w:val="0"/>
+              <w:autoSpaceDN w:val="0"/>
+              <w:adjustRightInd w:val="0"/>
+              <w:rPr>
+                <w:rFonts w:cs="Times New Roman"/>
+                <w:b/>
+                <w:sz w:val="28"/>
+                <w:szCs w:val="28"/>
+              </w:rPr>
+            </w:pPr>
+          </w:p>
+          <w:p>
+            <w:pPr>
+              <w:widowControl w:val="0"/>
+              <w:autoSpaceDE w:val="0"/>
+              <w:autoSpaceDN w:val="0"/>
+              <w:adjustRightInd w:val="0"/>
+              <w:rPr>
+                <w:rFonts w:cs="Times New Roman"/>
+                <w:b/>
+                <w:sz w:val="28"/>
+                <w:szCs w:val="28"/>
+              </w:rPr>
+            </w:pPr>
+            <w:r>
+              <w:rPr>
+                <w:rFonts w:cs="Times New Roman"/>
+                <w:noProof/>
+                <w:sz w:val="28"/>
+                <w:szCs w:val="28"/>
+              </w:rPr>
+              <mc:AlternateContent>
+                <mc:Choice Requires="wps">
+                  <w:drawing>
+                    <wp:anchor distT="0" distB="0" distL="114300" distR="114300" simplePos="0" relativeHeight="251798528" behindDoc="0" locked="0" layoutInCell="1" allowOverlap="1" wp14:anchorId="3F931FCC" wp14:editId="0A37B313">
+                      <wp:simplePos x="0" y="0"/>
+                      <wp:positionH relativeFrom="column">
+                        <wp:posOffset>1197610</wp:posOffset>
+                      </wp:positionH>
+                      <wp:positionV relativeFrom="paragraph">
+                        <wp:posOffset>66675</wp:posOffset>
+                      </wp:positionV>
+                      <wp:extent cx="2693035" cy="345440"/>
+                      <wp:effectExtent l="0" t="0" r="24765" b="35560"/>
+                      <wp:wrapThrough wrapText="bothSides">
+                        <wp:wrapPolygon edited="0">
+                          <wp:start x="0" y="0"/>
+                          <wp:lineTo x="0" y="22235"/>
+                          <wp:lineTo x="21595" y="22235"/>
+                          <wp:lineTo x="21595" y="0"/>
+                          <wp:lineTo x="0" y="0"/>
+                        </wp:wrapPolygon>
+                      </wp:wrapThrough>
+                      <wp:docPr id="79" name="Rounded Rectangle 79"/>
+                      <wp:cNvGraphicFramePr/>
+                      <a:graphic xmlns:a="http://schemas.openxmlformats.org/drawingml/2006/main">
+                        <a:graphicData uri="http://schemas.microsoft.com/office/word/2010/wordprocessingShape">
+                          <wps:wsp>
+                            <wps:cNvSpPr/>
+                            <wps:spPr>
+                              <a:xfrm>
+                                <a:off x="0" y="0"/>
+                                <a:ext cx="2693035" cy="345440"/>
+                              </a:xfrm>
+                              <a:prstGeom prst="roundRect">
+                                <a:avLst/>
+                              </a:prstGeom>
+                              <a:solidFill>
+                                <a:schemeClr val="bg1"/>
+                              </a:solidFill>
+                              <a:ln>
+                                <a:solidFill>
+                                  <a:schemeClr val="tx1"/>
+                                </a:solidFill>
+                              </a:ln>
+                            </wps:spPr>
+                            <wps:style>
+                              <a:lnRef idx="2">
+                                <a:schemeClr val="accent1">
+                                  <a:shade val="50000"/>
+                                </a:schemeClr>
+                              </a:lnRef>
+                              <a:fillRef idx="1">
+                                <a:schemeClr val="accent1"/>
+                              </a:fillRef>
+                              <a:effectRef idx="0">
+                                <a:schemeClr val="accent1"/>
+                              </a:effectRef>
+                              <a:fontRef idx="minor">
+                                <a:schemeClr val="lt1"/>
+                              </a:fontRef>
+                            </wps:style>
+                            <wps:txbx>
+                              <w:txbxContent>
+                                <w:p>
+                                  <w:pPr>
+                                    <w:jc w:val="center"/>
+                                    <w:rPr>
+                                      <w:color w:val="000000" w:themeColor="text1"/>
+                                      <w:lang w:val="en-CA"/>
+                                    </w:rPr>
+                                  </w:pPr>
+                                  <w:r>
+                                    <w:rPr>
+                                      <w:color w:val="000000" w:themeColor="text1"/>
+                                      <w:lang w:val="en-CA"/>
+                                    </w:rPr>
+                                    <w:t xml:space="preserve">1. User opens the </w:t>
+                                  </w:r>
+                                  <w:r>
+                                    <w:rPr>
+                                      <w:color w:val="000000" w:themeColor="text1"/>
+                                      <w:lang w:val="en-CA"/>
+                                    </w:rPr>
+                                    <w:t>Progress page</w:t>
+                                  </w:r>
+                                </w:p>
+                              </w:txbxContent>
+                            </wps:txbx>
+                            <wps:bodyPr rot="0" spcFirstLastPara="0" vertOverflow="overflow" horzOverflow="overflow" vert="horz" wrap="square" lIns="91440" tIns="45720" rIns="91440" bIns="45720" numCol="1" spcCol="0" rtlCol="0" fromWordArt="0" anchor="ctr" anchorCtr="0" forceAA="0" compatLnSpc="1">
+                              <a:prstTxWarp prst="textNoShape">
+                                <a:avLst/>
+                              </a:prstTxWarp>
+                              <a:noAutofit/>
+                            </wps:bodyPr>
+                          </wps:wsp>
+                        </a:graphicData>
+                      </a:graphic>
+                      <wp14:sizeRelH relativeFrom="margin">
+                        <wp14:pctWidth>0</wp14:pctWidth>
+                      </wp14:sizeRelH>
+                      <wp14:sizeRelV relativeFrom="margin">
+                        <wp14:pctHeight>0</wp14:pctHeight>
+                      </wp14:sizeRelV>
+                    </wp:anchor>
+                  </w:drawing>
+                </mc:Choice>
+                <mc:Fallback>
+                  <w:pict>
+                    <v:roundrect w14:anchorId="3F931FCC" id="Rounded_x0020_Rectangle_x0020_79" o:spid="_x0000_s1079" style="position:absolute;margin-left:94.3pt;margin-top:5.25pt;width:212.05pt;height:27.2pt;z-index:251798528;visibility:visible;mso-wrap-style:square;mso-width-percent:0;mso-height-percent:0;mso-wrap-distance-left:9pt;mso-wrap-distance-top:0;mso-wrap-distance-right:9pt;mso-wrap-distance-bottom:0;mso-position-horizontal:absolute;mso-position-horizontal-relative:text;mso-position-vertical:absolute;mso-position-vertical-relative:text;mso-width-percent:0;mso-height-percent:0;mso-width-relative:margin;mso-height-relative:margin;v-text-anchor:middle" arcsize="10923f" o:gfxdata="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" fillcolor="white [3212]" strokecolor="black [3213]" strokeweight="1pt">
+                      <v:stroke joinstyle="miter"/>
+                      <v:textbox>
+                        <w:txbxContent>
+                          <w:p>
+                            <w:pPr>
+                              <w:jc w:val="center"/>
+                              <w:rPr>
+                                <w:color w:val="000000" w:themeColor="text1"/>
+                                <w:lang w:val="en-CA"/>
+                              </w:rPr>
+                            </w:pPr>
+                            <w:r>
+                              <w:rPr>
+                                <w:color w:val="000000" w:themeColor="text1"/>
+                                <w:lang w:val="en-CA"/>
+                              </w:rPr>
+                              <w:t xml:space="preserve">1. User opens the </w:t>
+                            </w:r>
+                            <w:r>
+                              <w:rPr>
+                                <w:color w:val="000000" w:themeColor="text1"/>
+                                <w:lang w:val="en-CA"/>
+                              </w:rPr>
+                              <w:t>Progress page</w:t>
+                            </w:r>
+                          </w:p>
+                        </w:txbxContent>
+                      </v:textbox>
+                      <w10:wrap type="through"/>
+                    </v:roundrect>
+                  </w:pict>
+                </mc:Fallback>
+              </mc:AlternateContent>
+            </w:r>
+          </w:p>
+          <w:p>
+            <w:pPr>
+              <w:widowControl w:val="0"/>
+              <w:autoSpaceDE w:val="0"/>
+              <w:autoSpaceDN w:val="0"/>
+              <w:adjustRightInd w:val="0"/>
+              <w:rPr>
+                <w:rFonts w:cs="Times New Roman"/>
+                <w:b/>
+                <w:sz w:val="28"/>
+                <w:szCs w:val="28"/>
+              </w:rPr>
+            </w:pPr>
+          </w:p>
+          <w:p>
+            <w:pPr>
+              <w:widowControl w:val="0"/>
+              <w:autoSpaceDE w:val="0"/>
+              <w:autoSpaceDN w:val="0"/>
+              <w:adjustRightInd w:val="0"/>
+              <w:rPr>
+                <w:rFonts w:cs="Times New Roman"/>
+                <w:b/>
+                <w:sz w:val="28"/>
+                <w:szCs w:val="28"/>
+              </w:rPr>
+            </w:pPr>
+          </w:p>
+          <w:p>
+            <w:pPr>
+              <w:widowControl w:val="0"/>
+              <w:autoSpaceDE w:val="0"/>
+              <w:autoSpaceDN w:val="0"/>
+              <w:adjustRightInd w:val="0"/>
+              <w:rPr>
+                <w:rFonts w:cs="Times New Roman"/>
+                <w:b/>
+                <w:sz w:val="28"/>
+                <w:szCs w:val="28"/>
+              </w:rPr>
+            </w:pPr>
+            <w:r>
+              <w:rPr>
+                <w:rFonts w:cs="Times New Roman"/>
+                <w:noProof/>
+                <w:sz w:val="28"/>
+                <w:szCs w:val="28"/>
+              </w:rPr>
+              <mc:AlternateContent>
+                <mc:Choice Requires="wps">
+                  <w:drawing>
+                    <wp:anchor distT="0" distB="0" distL="114300" distR="114300" simplePos="0" relativeHeight="251799552" behindDoc="0" locked="0" layoutInCell="1" allowOverlap="1" wp14:anchorId="15DD8AD7" wp14:editId="1BF339B8">
+                      <wp:simplePos x="0" y="0"/>
+                      <wp:positionH relativeFrom="column">
+                        <wp:posOffset>514518</wp:posOffset>
+                      </wp:positionH>
+                      <wp:positionV relativeFrom="paragraph">
+                        <wp:posOffset>213360</wp:posOffset>
+                      </wp:positionV>
+                      <wp:extent cx="4008755" cy="345440"/>
+                      <wp:effectExtent l="0" t="0" r="29845" b="35560"/>
+                      <wp:wrapThrough wrapText="bothSides">
+                        <wp:wrapPolygon edited="0">
+                          <wp:start x="0" y="0"/>
+                          <wp:lineTo x="0" y="22235"/>
+                          <wp:lineTo x="21624" y="22235"/>
+                          <wp:lineTo x="21624" y="0"/>
+                          <wp:lineTo x="0" y="0"/>
+                        </wp:wrapPolygon>
+                      </wp:wrapThrough>
+                      <wp:docPr id="85" name="Rounded Rectangle 85"/>
+                      <wp:cNvGraphicFramePr/>
+                      <a:graphic xmlns:a="http://schemas.openxmlformats.org/drawingml/2006/main">
+                        <a:graphicData uri="http://schemas.microsoft.com/office/word/2010/wordprocessingShape">
+                          <wps:wsp>
+                            <wps:cNvSpPr/>
+                            <wps:spPr>
+                              <a:xfrm>
+                                <a:off x="0" y="0"/>
+                                <a:ext cx="4008755" cy="345440"/>
+                              </a:xfrm>
+                              <a:prstGeom prst="roundRect">
+                                <a:avLst/>
+                              </a:prstGeom>
+                              <a:solidFill>
+                                <a:schemeClr val="bg1"/>
+                              </a:solidFill>
+                              <a:ln>
+                                <a:solidFill>
+                                  <a:schemeClr val="tx1"/>
+                                </a:solidFill>
+                              </a:ln>
+                            </wps:spPr>
+                            <wps:style>
+                              <a:lnRef idx="2">
+                                <a:schemeClr val="accent1">
+                                  <a:shade val="50000"/>
+                                </a:schemeClr>
+                              </a:lnRef>
+                              <a:fillRef idx="1">
+                                <a:schemeClr val="accent1"/>
+                              </a:fillRef>
+                              <a:effectRef idx="0">
+                                <a:schemeClr val="accent1"/>
+                              </a:effectRef>
+                              <a:fontRef idx="minor">
+                                <a:schemeClr val="lt1"/>
+                              </a:fontRef>
+                            </wps:style>
+                            <wps:txbx>
+                              <w:txbxContent>
+                                <w:p>
+                                  <w:pPr>
+                                    <w:jc w:val="center"/>
+                                    <w:rPr>
+                                      <w:color w:val="000000" w:themeColor="text1"/>
+                                      <w:lang w:val="en-CA"/>
+                                    </w:rPr>
+                                  </w:pPr>
+                                  <w:r>
+                                    <w:rPr>
+                                      <w:color w:val="000000" w:themeColor="text1"/>
+                                      <w:lang w:val="en-CA"/>
+                                    </w:rPr>
+                                    <w:t xml:space="preserve">2. Clicks the </w:t>
+                                  </w:r>
+                                  <w:r>
+                                    <w:rPr>
+                                      <w:color w:val="000000" w:themeColor="text1"/>
+                                      <w:lang w:val="en-CA"/>
+                                    </w:rPr>
+                                    <w:t>PRIORITIZE</w:t>
+                                  </w:r>
+                                  <w:r>
+                                    <w:rPr>
+                                      <w:color w:val="000000" w:themeColor="text1"/>
+                                      <w:lang w:val="en-CA"/>
+                                    </w:rPr>
+                                    <w:t xml:space="preserve"> button </w:t>
+                                  </w:r>
+                                  <w:r>
+                                    <w:rPr>
+                                      <w:color w:val="000000" w:themeColor="text1"/>
+                                      <w:lang w:val="en-CA"/>
+                                    </w:rPr>
+                                    <w:t>on Progress page</w:t>
+                                  </w:r>
+                                </w:p>
+                              </w:txbxContent>
+                            </wps:txbx>
+                            <wps:bodyPr rot="0" spcFirstLastPara="0" vertOverflow="overflow" horzOverflow="overflow" vert="horz" wrap="square" lIns="91440" tIns="45720" rIns="91440" bIns="45720" numCol="1" spcCol="0" rtlCol="0" fromWordArt="0" anchor="ctr" anchorCtr="0" forceAA="0" compatLnSpc="1">
+                              <a:prstTxWarp prst="textNoShape">
+                                <a:avLst/>
+                              </a:prstTxWarp>
+                              <a:noAutofit/>
+                            </wps:bodyPr>
+                          </wps:wsp>
+                        </a:graphicData>
+                      </a:graphic>
+                      <wp14:sizeRelH relativeFrom="margin">
+                        <wp14:pctWidth>0</wp14:pctWidth>
+                      </wp14:sizeRelH>
+                      <wp14:sizeRelV relativeFrom="margin">
+                        <wp14:pctHeight>0</wp14:pctHeight>
+                      </wp14:sizeRelV>
+                    </wp:anchor>
+                  </w:drawing>
+                </mc:Choice>
+                <mc:Fallback>
+                  <w:pict>
+                    <v:roundrect w14:anchorId="15DD8AD7" id="Rounded_x0020_Rectangle_x0020_85" o:spid="_x0000_s1080" style="position:absolute;margin-left:40.5pt;margin-top:16.8pt;width:315.65pt;height:27.2pt;z-index:251799552;visibility:visible;mso-wrap-style:square;mso-width-percent:0;mso-height-percent:0;mso-wrap-distance-left:9pt;mso-wrap-distance-top:0;mso-wrap-distance-right:9pt;mso-wrap-distance-bottom:0;mso-position-horizontal:absolute;mso-position-horizontal-relative:text;mso-position-vertical:absolute;mso-position-vertical-relative:text;mso-width-percent:0;mso-height-percent:0;mso-width-relative:margin;mso-height-relative:margin;v-text-anchor:middle" arcsize="10923f" o:gfxdata="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" fillcolor="white [3212]" strokecolor="black [3213]" strokeweight="1pt">
+                      <v:stroke joinstyle="miter"/>
+                      <v:textbox>
+                        <w:txbxContent>
+                          <w:p>
+                            <w:pPr>
+                              <w:jc w:val="center"/>
+                              <w:rPr>
+                                <w:color w:val="000000" w:themeColor="text1"/>
+                                <w:lang w:val="en-CA"/>
+                              </w:rPr>
+                            </w:pPr>
+                            <w:r>
+                              <w:rPr>
+                                <w:color w:val="000000" w:themeColor="text1"/>
+                                <w:lang w:val="en-CA"/>
+                              </w:rPr>
+                              <w:t xml:space="preserve">2. Clicks the </w:t>
+                            </w:r>
+                            <w:r>
+                              <w:rPr>
+                                <w:color w:val="000000" w:themeColor="text1"/>
+                                <w:lang w:val="en-CA"/>
+                              </w:rPr>
+                              <w:t>PRIORITIZE</w:t>
+                            </w:r>
+                            <w:r>
+                              <w:rPr>
+                                <w:color w:val="000000" w:themeColor="text1"/>
+                                <w:lang w:val="en-CA"/>
+                              </w:rPr>
+                              <w:t xml:space="preserve"> button </w:t>
+                            </w:r>
+                            <w:r>
+                              <w:rPr>
+                                <w:color w:val="000000" w:themeColor="text1"/>
+                                <w:lang w:val="en-CA"/>
+                              </w:rPr>
+                              <w:t>on Progress page</w:t>
+                            </w:r>
+                          </w:p>
+                        </w:txbxContent>
+                      </v:textbox>
+                      <w10:wrap type="through"/>
+                    </v:roundrect>
+                  </w:pict>
+                </mc:Fallback>
+              </mc:AlternateContent>
+            </w:r>
+          </w:p>
+          <w:p>
+            <w:pPr>
+              <w:widowControl w:val="0"/>
+              <w:autoSpaceDE w:val="0"/>
+              <w:autoSpaceDN w:val="0"/>
+              <w:adjustRightInd w:val="0"/>
+              <w:rPr>
+                <w:rFonts w:cs="Times New Roman"/>
+                <w:b/>
+                <w:sz w:val="28"/>
+                <w:szCs w:val="28"/>
+              </w:rPr>
+            </w:pPr>
+          </w:p>
+          <w:p>
+            <w:pPr>
+              <w:widowControl w:val="0"/>
+              <w:autoSpaceDE w:val="0"/>
+              <w:autoSpaceDN w:val="0"/>
+              <w:adjustRightInd w:val="0"/>
+              <w:rPr>
+                <w:rFonts w:cs="Times New Roman"/>
+                <w:b/>
+                <w:sz w:val="28"/>
+                <w:szCs w:val="28"/>
+              </w:rPr>
+            </w:pPr>
+          </w:p>
+          <w:p>
+            <w:pPr>
+              <w:widowControl w:val="0"/>
+              <w:autoSpaceDE w:val="0"/>
+              <w:autoSpaceDN w:val="0"/>
+              <w:adjustRightInd w:val="0"/>
+              <w:rPr>
+                <w:rFonts w:cs="Times New Roman"/>
+                <w:b/>
+                <w:sz w:val="28"/>
+                <w:szCs w:val="28"/>
+              </w:rPr>
+            </w:pPr>
+          </w:p>
+          <w:p>
+            <w:pPr>
+              <w:widowControl w:val="0"/>
+              <w:autoSpaceDE w:val="0"/>
+              <w:autoSpaceDN w:val="0"/>
+              <w:adjustRightInd w:val="0"/>
+              <w:rPr>
+                <w:rFonts w:cs="Times New Roman"/>
+                <w:b/>
+                <w:sz w:val="28"/>
+                <w:szCs w:val="28"/>
+              </w:rPr>
+            </w:pPr>
+          </w:p>
+          <w:p>
+            <w:pPr>
+              <w:widowControl w:val="0"/>
+              <w:autoSpaceDE w:val="0"/>
+              <w:autoSpaceDN w:val="0"/>
+              <w:adjustRightInd w:val="0"/>
+              <w:rPr>
+                <w:rFonts w:cs="Times New Roman"/>
+                <w:b/>
+                <w:sz w:val="28"/>
+                <w:szCs w:val="28"/>
+              </w:rPr>
+            </w:pPr>
+            <w:r>
+              <w:rPr>
+                <w:rFonts w:cs="Times New Roman"/>
+                <w:noProof/>
+                <w:sz w:val="28"/>
+                <w:szCs w:val="28"/>
+              </w:rPr>
+              <mc:AlternateContent>
+                <mc:Choice Requires="wps">
+                  <w:drawing>
+                    <wp:anchor distT="0" distB="0" distL="114300" distR="114300" simplePos="0" relativeHeight="251802624" behindDoc="0" locked="0" layoutInCell="1" allowOverlap="1" wp14:anchorId="559FB97F" wp14:editId="6B9C2D74">
+                      <wp:simplePos x="0" y="0"/>
+                      <wp:positionH relativeFrom="column">
+                        <wp:posOffset>577215</wp:posOffset>
+                      </wp:positionH>
+                      <wp:positionV relativeFrom="paragraph">
+                        <wp:posOffset>42545</wp:posOffset>
+                      </wp:positionV>
+                      <wp:extent cx="3822700" cy="345440"/>
+                      <wp:effectExtent l="0" t="0" r="38100" b="35560"/>
+                      <wp:wrapThrough wrapText="bothSides">
+                        <wp:wrapPolygon edited="0">
+                          <wp:start x="0" y="0"/>
+                          <wp:lineTo x="0" y="22235"/>
+                          <wp:lineTo x="21672" y="22235"/>
+                          <wp:lineTo x="21672" y="0"/>
+                          <wp:lineTo x="0" y="0"/>
+                        </wp:wrapPolygon>
+                      </wp:wrapThrough>
+                      <wp:docPr id="105" name="Rounded Rectangle 105"/>
+                      <wp:cNvGraphicFramePr/>
+                      <a:graphic xmlns:a="http://schemas.openxmlformats.org/drawingml/2006/main">
+                        <a:graphicData uri="http://schemas.microsoft.com/office/word/2010/wordprocessingShape">
+                          <wps:wsp>
+                            <wps:cNvSpPr/>
+                            <wps:spPr>
+                              <a:xfrm>
+                                <a:off x="0" y="0"/>
+                                <a:ext cx="3822700" cy="345440"/>
+                              </a:xfrm>
+                              <a:prstGeom prst="roundRect">
+                                <a:avLst/>
+                              </a:prstGeom>
+                              <a:solidFill>
+                                <a:schemeClr val="bg1"/>
+                              </a:solidFill>
+                              <a:ln>
+                                <a:solidFill>
+                                  <a:schemeClr val="tx1"/>
+                                </a:solidFill>
+                              </a:ln>
+                            </wps:spPr>
+                            <wps:style>
+                              <a:lnRef idx="2">
+                                <a:schemeClr val="accent1">
+                                  <a:shade val="50000"/>
+                                </a:schemeClr>
+                              </a:lnRef>
+                              <a:fillRef idx="1">
+                                <a:schemeClr val="accent1"/>
+                              </a:fillRef>
+                              <a:effectRef idx="0">
+                                <a:schemeClr val="accent1"/>
+                              </a:effectRef>
+                              <a:fontRef idx="minor">
+                                <a:schemeClr val="lt1"/>
+                              </a:fontRef>
+                            </wps:style>
+                            <wps:txbx>
+                              <w:txbxContent>
+                                <w:p>
+                                  <w:pPr>
+                                    <w:jc w:val="center"/>
+                                    <w:rPr>
+                                      <w:color w:val="000000" w:themeColor="text1"/>
+                                      <w:lang w:val="en-CA"/>
+                                    </w:rPr>
+                                  </w:pPr>
+                                  <w:r>
+                                    <w:rPr>
+                                      <w:color w:val="000000" w:themeColor="text1"/>
+                                      <w:lang w:val="en-CA"/>
+                                    </w:rPr>
+                                    <w:t xml:space="preserve">3. </w:t>
+                                  </w:r>
+                                  <w:r>
+                                    <w:rPr>
+                                      <w:color w:val="000000" w:themeColor="text1"/>
+                                      <w:lang w:val="en-CA"/>
+                                    </w:rPr>
+                                    <w:t>Chooses to hide/show a module on home page</w:t>
+                                  </w:r>
+                                </w:p>
+                              </w:txbxContent>
+                            </wps:txbx>
+                            <wps:bodyPr rot="0" spcFirstLastPara="0" vertOverflow="overflow" horzOverflow="overflow" vert="horz" wrap="square" lIns="91440" tIns="45720" rIns="91440" bIns="45720" numCol="1" spcCol="0" rtlCol="0" fromWordArt="0" anchor="ctr" anchorCtr="0" forceAA="0" compatLnSpc="1">
+                              <a:prstTxWarp prst="textNoShape">
+                                <a:avLst/>
+                              </a:prstTxWarp>
+                              <a:noAutofit/>
+                            </wps:bodyPr>
+                          </wps:wsp>
+                        </a:graphicData>
+                      </a:graphic>
+                      <wp14:sizeRelH relativeFrom="margin">
+                        <wp14:pctWidth>0</wp14:pctWidth>
+                      </wp14:sizeRelH>
+                      <wp14:sizeRelV relativeFrom="margin">
+                        <wp14:pctHeight>0</wp14:pctHeight>
+                      </wp14:sizeRelV>
+                    </wp:anchor>
+                  </w:drawing>
+                </mc:Choice>
+                <mc:Fallback>
+                  <w:pict>
+                    <v:roundrect w14:anchorId="559FB97F" id="Rounded_x0020_Rectangle_x0020_105" o:spid="_x0000_s1081" style="position:absolute;margin-left:45.45pt;margin-top:3.35pt;width:301pt;height:27.2pt;z-index:251802624;visibility:visible;mso-wrap-style:square;mso-width-percent:0;mso-height-percent:0;mso-wrap-distance-left:9pt;mso-wrap-distance-top:0;mso-wrap-distance-right:9pt;mso-wrap-distance-bottom:0;mso-position-horizontal:absolute;mso-position-horizontal-relative:text;mso-position-vertical:absolute;mso-position-vertical-relative:text;mso-width-percent:0;mso-height-percent:0;mso-width-relative:margin;mso-height-relative:margin;v-text-anchor:middle" arcsize="10923f" o:gfxdata="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" fillcolor="white [3212]" strokecolor="black [3213]" strokeweight="1pt">
+                      <v:stroke joinstyle="miter"/>
+                      <v:textbox>
+                        <w:txbxContent>
+                          <w:p>
+                            <w:pPr>
+                              <w:jc w:val="center"/>
+                              <w:rPr>
+                                <w:color w:val="000000" w:themeColor="text1"/>
+                                <w:lang w:val="en-CA"/>
+                              </w:rPr>
+                            </w:pPr>
+                            <w:r>
+                              <w:rPr>
+                                <w:color w:val="000000" w:themeColor="text1"/>
+                                <w:lang w:val="en-CA"/>
+                              </w:rPr>
+                              <w:t xml:space="preserve">3. </w:t>
+                            </w:r>
+                            <w:r>
+                              <w:rPr>
+                                <w:color w:val="000000" w:themeColor="text1"/>
+                                <w:lang w:val="en-CA"/>
+                              </w:rPr>
+                              <w:t>Chooses to hide/show a module on home page</w:t>
+                            </w:r>
+                          </w:p>
+                        </w:txbxContent>
+                      </v:textbox>
+                      <w10:wrap type="through"/>
+                    </v:roundrect>
+                  </w:pict>
+                </mc:Fallback>
+              </mc:AlternateContent>
+            </w:r>
+          </w:p>
+          <w:p>
+            <w:pPr>
+              <w:widowControl w:val="0"/>
+              <w:autoSpaceDE w:val="0"/>
+              <w:autoSpaceDN w:val="0"/>
+              <w:adjustRightInd w:val="0"/>
+              <w:rPr>
+                <w:rFonts w:cs="Times New Roman"/>
+                <w:b/>
+                <w:sz w:val="28"/>
+                <w:szCs w:val="28"/>
+              </w:rPr>
+            </w:pPr>
+          </w:p>
+          <w:p>
+            <w:pPr>
+              <w:widowControl w:val="0"/>
+              <w:autoSpaceDE w:val="0"/>
+              <w:autoSpaceDN w:val="0"/>
+              <w:adjustRightInd w:val="0"/>
+              <w:rPr>
+                <w:rFonts w:cs="Times New Roman"/>
+                <w:b/>
+                <w:sz w:val="28"/>
+                <w:szCs w:val="28"/>
+              </w:rPr>
+            </w:pPr>
+          </w:p>
+          <w:p>
+            <w:pPr>
+              <w:widowControl w:val="0"/>
+              <w:autoSpaceDE w:val="0"/>
+              <w:autoSpaceDN w:val="0"/>
+              <w:adjustRightInd w:val="0"/>
+              <w:rPr>
+                <w:rFonts w:cs="Times New Roman"/>
+                <w:b/>
+                <w:sz w:val="28"/>
+                <w:szCs w:val="28"/>
+              </w:rPr>
+            </w:pPr>
+          </w:p>
+          <w:p>
+            <w:pPr>
+              <w:widowControl w:val="0"/>
+              <w:autoSpaceDE w:val="0"/>
+              <w:autoSpaceDN w:val="0"/>
+              <w:adjustRightInd w:val="0"/>
+              <w:rPr>
+                <w:rFonts w:cs="Times New Roman"/>
+                <w:b/>
+                <w:sz w:val="28"/>
+                <w:szCs w:val="28"/>
+              </w:rPr>
+            </w:pPr>
+            <w:r>
+              <w:rPr>
+                <w:rFonts w:cs="Times New Roman"/>
+                <w:i/>
+                <w:noProof/>
+                <w:sz w:val="28"/>
+                <w:szCs w:val="28"/>
+              </w:rPr>
+              <mc:AlternateContent>
+                <mc:Choice Requires="wps">
+                  <w:drawing>
+                    <wp:anchor distT="0" distB="0" distL="114300" distR="114300" simplePos="0" relativeHeight="251801600" behindDoc="0" locked="0" layoutInCell="1" allowOverlap="1" wp14:anchorId="61889FB1" wp14:editId="51634083">
+                      <wp:simplePos x="0" y="0"/>
+                      <wp:positionH relativeFrom="column">
+                        <wp:posOffset>2338705</wp:posOffset>
+                      </wp:positionH>
+                      <wp:positionV relativeFrom="paragraph">
+                        <wp:posOffset>208915</wp:posOffset>
+                      </wp:positionV>
+                      <wp:extent cx="459740" cy="459740"/>
+                      <wp:effectExtent l="0" t="0" r="22860" b="22860"/>
+                      <wp:wrapThrough wrapText="bothSides">
+                        <wp:wrapPolygon edited="0">
+                          <wp:start x="3580" y="0"/>
+                          <wp:lineTo x="0" y="3580"/>
+                          <wp:lineTo x="0" y="16707"/>
+                          <wp:lineTo x="2387" y="21481"/>
+                          <wp:lineTo x="3580" y="21481"/>
+                          <wp:lineTo x="17901" y="21481"/>
+                          <wp:lineTo x="19094" y="21481"/>
+                          <wp:lineTo x="21481" y="16707"/>
+                          <wp:lineTo x="21481" y="3580"/>
+                          <wp:lineTo x="17901" y="0"/>
+                          <wp:lineTo x="3580" y="0"/>
+                        </wp:wrapPolygon>
+                      </wp:wrapThrough>
+                      <wp:docPr id="108" name="Oval 108"/>
+                      <wp:cNvGraphicFramePr/>
+                      <a:graphic xmlns:a="http://schemas.openxmlformats.org/drawingml/2006/main">
+                        <a:graphicData uri="http://schemas.microsoft.com/office/word/2010/wordprocessingShape">
+                          <wps:wsp>
+                            <wps:cNvSpPr/>
+                            <wps:spPr>
+                              <a:xfrm>
+                                <a:off x="0" y="0"/>
+                                <a:ext cx="459740" cy="459740"/>
+                              </a:xfrm>
+                              <a:prstGeom prst="ellipse">
+                                <a:avLst/>
+                              </a:prstGeom>
+                              <a:solidFill>
+                                <a:schemeClr val="tx1"/>
+                              </a:solidFill>
+                              <a:ln>
+                                <a:solidFill>
+                                  <a:schemeClr val="tx1"/>
+                                </a:solidFill>
+                              </a:ln>
+                            </wps:spPr>
+                            <wps:style>
+                              <a:lnRef idx="2">
+                                <a:schemeClr val="accent1">
+                                  <a:shade val="50000"/>
+                                </a:schemeClr>
+                              </a:lnRef>
+                              <a:fillRef idx="1">
+                                <a:schemeClr val="accent1"/>
+                              </a:fillRef>
+                              <a:effectRef idx="0">
+                                <a:schemeClr val="accent1"/>
+                              </a:effectRef>
+                              <a:fontRef idx="minor">
+                                <a:schemeClr val="lt1"/>
+                              </a:fontRef>
+                            </wps:style>
+                            <wps:bodyPr rot="0" spcFirstLastPara="0" vertOverflow="overflow" horzOverflow="overflow" vert="horz" wrap="square" lIns="91440" tIns="45720" rIns="91440" bIns="45720" numCol="1" spcCol="0" rtlCol="0" fromWordArt="0" anchor="ctr" anchorCtr="0" forceAA="0" compatLnSpc="1">
+                              <a:prstTxWarp prst="textNoShape">
+                                <a:avLst/>
+                              </a:prstTxWarp>
+                              <a:noAutofit/>
+                            </wps:bodyPr>
+                          </wps:wsp>
+                        </a:graphicData>
+                      </a:graphic>
+                      <wp14:sizeRelH relativeFrom="margin">
+                        <wp14:pctWidth>0</wp14:pctWidth>
+                      </wp14:sizeRelH>
+                      <wp14:sizeRelV relativeFrom="margin">
+                        <wp14:pctHeight>0</wp14:pctHeight>
+                      </wp14:sizeRelV>
+                    </wp:anchor>
+                  </w:drawing>
+                </mc:Choice>
+                <mc:Fallback>
+                  <w:pict>
+                    <v:oval w14:anchorId="0D087DD9" id="Oval_x0020_108" o:spid="_x0000_s1026" style="position:absolute;margin-left:184.15pt;margin-top:16.45pt;width:36.2pt;height:36.2pt;z-index:251801600;visibility:visible;mso-wrap-style:square;mso-width-percent:0;mso-height-percent:0;mso-wrap-distance-left:9pt;mso-wrap-distance-top:0;mso-wrap-distance-right:9pt;mso-wrap-distance-bottom:0;mso-position-horizontal:absolute;mso-position-horizontal-relative:text;mso-position-vertical:absolute;mso-position-vertical-relative:text;mso-width-percent:0;mso-height-percent:0;mso-width-relative:margin;mso-height-relative:margin;v-text-anchor:middle" o:gfxdata="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" fillcolor="black [3213]" strokecolor="black [3213]" strokeweight="1pt">
+                      <v:stroke joinstyle="miter"/>
+                      <w10:wrap type="through"/>
+                    </v:oval>
+                  </w:pict>
+                </mc:Fallback>
+              </mc:AlternateContent>
+            </w:r>
+            <w:r>
+              <w:rPr>
+                <w:rFonts w:cs="Times New Roman"/>
+                <w:i/>
+                <w:noProof/>
+                <w:sz w:val="28"/>
+                <w:szCs w:val="28"/>
+              </w:rPr>
+              <mc:AlternateContent>
+                <mc:Choice Requires="wps">
+                  <w:drawing>
+                    <wp:anchor distT="0" distB="0" distL="114300" distR="114300" simplePos="0" relativeHeight="251800576" behindDoc="0" locked="0" layoutInCell="1" allowOverlap="1" wp14:anchorId="67AEBB0D" wp14:editId="354ADD48">
+                      <wp:simplePos x="0" y="0"/>
+                      <wp:positionH relativeFrom="column">
+                        <wp:posOffset>2224405</wp:posOffset>
+                      </wp:positionH>
+                      <wp:positionV relativeFrom="paragraph">
+                        <wp:posOffset>97155</wp:posOffset>
+                      </wp:positionV>
+                      <wp:extent cx="671195" cy="671195"/>
+                      <wp:effectExtent l="0" t="0" r="14605" b="14605"/>
+                      <wp:wrapThrough wrapText="bothSides">
+                        <wp:wrapPolygon edited="0">
+                          <wp:start x="4904" y="0"/>
+                          <wp:lineTo x="0" y="4904"/>
+                          <wp:lineTo x="0" y="16348"/>
+                          <wp:lineTo x="4904" y="21253"/>
+                          <wp:lineTo x="16348" y="21253"/>
+                          <wp:lineTo x="21253" y="16348"/>
+                          <wp:lineTo x="21253" y="4904"/>
+                          <wp:lineTo x="16348" y="0"/>
+                          <wp:lineTo x="4904" y="0"/>
+                        </wp:wrapPolygon>
+                      </wp:wrapThrough>
+                      <wp:docPr id="109" name="Oval 109"/>
+                      <wp:cNvGraphicFramePr/>
+                      <a:graphic xmlns:a="http://schemas.openxmlformats.org/drawingml/2006/main">
+                        <a:graphicData uri="http://schemas.microsoft.com/office/word/2010/wordprocessingShape">
+                          <wps:wsp>
+                            <wps:cNvSpPr/>
+                            <wps:spPr>
+                              <a:xfrm>
+                                <a:off x="0" y="0"/>
+                                <a:ext cx="671195" cy="671195"/>
+                              </a:xfrm>
+                              <a:prstGeom prst="ellipse">
+                                <a:avLst/>
+                              </a:prstGeom>
+                              <a:solidFill>
+                                <a:schemeClr val="bg1"/>
+                              </a:solidFill>
+                              <a:ln w="25400">
+                                <a:solidFill>
+                                  <a:schemeClr val="tx1"/>
+                                </a:solidFill>
+                              </a:ln>
+                            </wps:spPr>
+                            <wps:style>
+                              <a:lnRef idx="2">
+                                <a:schemeClr val="accent1">
+                                  <a:shade val="50000"/>
+                                </a:schemeClr>
+                              </a:lnRef>
+                              <a:fillRef idx="1">
+                                <a:schemeClr val="accent1"/>
+                              </a:fillRef>
+                              <a:effectRef idx="0">
+                                <a:schemeClr val="accent1"/>
+                              </a:effectRef>
+                              <a:fontRef idx="minor">
+                                <a:schemeClr val="lt1"/>
+                              </a:fontRef>
+                            </wps:style>
+                            <wps:bodyPr rot="0" spcFirstLastPara="0" vertOverflow="overflow" horzOverflow="overflow" vert="horz" wrap="square" lIns="91440" tIns="45720" rIns="91440" bIns="45720" numCol="1" spcCol="0" rtlCol="0" fromWordArt="0" anchor="ctr" anchorCtr="0" forceAA="0" compatLnSpc="1">
+                              <a:prstTxWarp prst="textNoShape">
+                                <a:avLst/>
+                              </a:prstTxWarp>
+                              <a:noAutofit/>
+                            </wps:bodyPr>
+                          </wps:wsp>
+                        </a:graphicData>
+                      </a:graphic>
+                      <wp14:sizeRelH relativeFrom="margin">
+                        <wp14:pctWidth>0</wp14:pctWidth>
+                      </wp14:sizeRelH>
+                      <wp14:sizeRelV relativeFrom="margin">
+                        <wp14:pctHeight>0</wp14:pctHeight>
+                      </wp14:sizeRelV>
+                    </wp:anchor>
+                  </w:drawing>
+                </mc:Choice>
+                <mc:Fallback>
+                  <w:pict>
+                    <v:oval w14:anchorId="2649D003" id="Oval_x0020_109" o:spid="_x0000_s1026" style="position:absolute;margin-left:175.15pt;margin-top:7.65pt;width:52.85pt;height:52.85pt;z-index:251800576;visibility:visible;mso-wrap-style:square;mso-width-percent:0;mso-height-percent:0;mso-wrap-distance-left:9pt;mso-wrap-distance-top:0;mso-wrap-distance-right:9pt;mso-wrap-distance-bottom:0;mso-position-horizontal:absolute;mso-position-horizontal-relative:text;mso-position-vertical:absolute;mso-position-vertical-relative:text;mso-width-percent:0;mso-height-percent:0;mso-width-relative:margin;mso-height-relative:margin;v-text-anchor:middle" o:gfxdata="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" fillcolor="white [3212]" strokecolor="black [3213]" strokeweight="2pt">
+                      <v:stroke joinstyle="miter"/>
+                      <w10:wrap type="through"/>
+                    </v:oval>
+                  </w:pict>
+                </mc:Fallback>
+              </mc:AlternateContent>
+            </w:r>
+          </w:p>
+          <w:p>
+            <w:pPr>
+              <w:widowControl w:val="0"/>
+              <w:autoSpaceDE w:val="0"/>
+              <w:autoSpaceDN w:val="0"/>
+              <w:adjustRightInd w:val="0"/>
+              <w:rPr>
+                <w:rFonts w:cs="Times New Roman"/>
+                <w:b/>
+                <w:sz w:val="28"/>
+                <w:szCs w:val="28"/>
+              </w:rPr>
+            </w:pPr>
+          </w:p>
+          <w:p>
+            <w:pPr>
+              <w:widowControl w:val="0"/>
+              <w:autoSpaceDE w:val="0"/>
+              <w:autoSpaceDN w:val="0"/>
+              <w:adjustRightInd w:val="0"/>
+              <w:rPr>
+                <w:rFonts w:cs="Times New Roman"/>
+                <w:b/>
+                <w:sz w:val="28"/>
+                <w:szCs w:val="28"/>
+              </w:rPr>
+            </w:pPr>
+          </w:p>
+          <w:p>
+            <w:pPr>
+              <w:widowControl w:val="0"/>
+              <w:autoSpaceDE w:val="0"/>
+              <w:autoSpaceDN w:val="0"/>
+              <w:adjustRightInd w:val="0"/>
+              <w:rPr>
+                <w:rFonts w:cs="Times New Roman"/>
+                <w:b/>
+                <w:sz w:val="28"/>
+                <w:szCs w:val="28"/>
+              </w:rPr>
+            </w:pPr>
+          </w:p>
+          <w:p>
+            <w:pPr>
+              <w:widowControl w:val="0"/>
+              <w:autoSpaceDE w:val="0"/>
+              <w:autoSpaceDN w:val="0"/>
+              <w:adjustRightInd w:val="0"/>
+              <w:rPr>
+                <w:rFonts w:cs="Times New Roman"/>
+                <w:i/>
                 <w:sz w:val="28"/>
                 <w:szCs w:val="28"/>
               </w:rPr>
@@ -32086,6 +34344,184 @@
     </w:lvl>
   </w:abstractNum>
   <w:abstractNum w:abstractNumId="4">
+    <w:nsid w:val="14177230"/>
+    <w:multiLevelType w:val="hybridMultilevel"/>
+    <w:tmpl w:val="D60C1366"/>
+    <w:lvl w:ilvl="0" w:tplc="0409000F">
+      <w:start w:val="1"/>
+      <w:numFmt w:val="decimal"/>
+      <w:lvlText w:val="%1."/>
+      <w:lvlJc w:val="left"/>
+      <w:pPr>
+        <w:ind w:left="720" w:hanging="360"/>
+      </w:pPr>
+      <w:rPr>
+        <w:rFonts w:hint="default"/>
+      </w:rPr>
+    </w:lvl>
+    <w:lvl w:ilvl="1" w:tplc="04090019" w:tentative="1">
+      <w:start w:val="1"/>
+      <w:numFmt w:val="lowerLetter"/>
+      <w:lvlText w:val="%2."/>
+      <w:lvlJc w:val="left"/>
+      <w:pPr>
+        <w:ind w:left="1440" w:hanging="360"/>
+      </w:pPr>
+    </w:lvl>
+    <w:lvl w:ilvl="2" w:tplc="0409001B" w:tentative="1">
+      <w:start w:val="1"/>
+      <w:numFmt w:val="lowerRoman"/>
+      <w:lvlText w:val="%3."/>
+      <w:lvlJc w:val="right"/>
+      <w:pPr>
+        <w:ind w:left="2160" w:hanging="180"/>
+      </w:pPr>
+    </w:lvl>
+    <w:lvl w:ilvl="3" w:tplc="0409000F" w:tentative="1">
+      <w:start w:val="1"/>
+      <w:numFmt w:val="decimal"/>
+      <w:lvlText w:val="%4."/>
+      <w:lvlJc w:val="left"/>
+      <w:pPr>
+        <w:ind w:left="2880" w:hanging="360"/>
+      </w:pPr>
+    </w:lvl>
+    <w:lvl w:ilvl="4" w:tplc="04090019" w:tentative="1">
+      <w:start w:val="1"/>
+      <w:numFmt w:val="lowerLetter"/>
+      <w:lvlText w:val="%5."/>
+      <w:lvlJc w:val="left"/>
+      <w:pPr>
+        <w:ind w:left="3600" w:hanging="360"/>
+      </w:pPr>
+    </w:lvl>
+    <w:lvl w:ilvl="5" w:tplc="0409001B" w:tentative="1">
+      <w:start w:val="1"/>
+      <w:numFmt w:val="lowerRoman"/>
+      <w:lvlText w:val="%6."/>
+      <w:lvlJc w:val="right"/>
+      <w:pPr>
+        <w:ind w:left="4320" w:hanging="180"/>
+      </w:pPr>
+    </w:lvl>
+    <w:lvl w:ilvl="6" w:tplc="0409000F" w:tentative="1">
+      <w:start w:val="1"/>
+      <w:numFmt w:val="decimal"/>
+      <w:lvlText w:val="%7."/>
+      <w:lvlJc w:val="left"/>
+      <w:pPr>
+        <w:ind w:left="5040" w:hanging="360"/>
+      </w:pPr>
+    </w:lvl>
+    <w:lvl w:ilvl="7" w:tplc="04090019" w:tentative="1">
+      <w:start w:val="1"/>
+      <w:numFmt w:val="lowerLetter"/>
+      <w:lvlText w:val="%8."/>
+      <w:lvlJc w:val="left"/>
+      <w:pPr>
+        <w:ind w:left="5760" w:hanging="360"/>
+      </w:pPr>
+    </w:lvl>
+    <w:lvl w:ilvl="8" w:tplc="0409001B" w:tentative="1">
+      <w:start w:val="1"/>
+      <w:numFmt w:val="lowerRoman"/>
+      <w:lvlText w:val="%9."/>
+      <w:lvlJc w:val="right"/>
+      <w:pPr>
+        <w:ind w:left="6480" w:hanging="180"/>
+      </w:pPr>
+    </w:lvl>
+  </w:abstractNum>
+  <w:abstractNum w:abstractNumId="5">
+    <w:nsid w:val="1B984ADD"/>
+    <w:multiLevelType w:val="hybridMultilevel"/>
+    <w:tmpl w:val="D60C1366"/>
+    <w:lvl w:ilvl="0" w:tplc="0409000F">
+      <w:start w:val="1"/>
+      <w:numFmt w:val="decimal"/>
+      <w:lvlText w:val="%1."/>
+      <w:lvlJc w:val="left"/>
+      <w:pPr>
+        <w:ind w:left="720" w:hanging="360"/>
+      </w:pPr>
+      <w:rPr>
+        <w:rFonts w:hint="default"/>
+      </w:rPr>
+    </w:lvl>
+    <w:lvl w:ilvl="1" w:tplc="04090019" w:tentative="1">
+      <w:start w:val="1"/>
+      <w:numFmt w:val="lowerLetter"/>
+      <w:lvlText w:val="%2."/>
+      <w:lvlJc w:val="left"/>
+      <w:pPr>
+        <w:ind w:left="1440" w:hanging="360"/>
+      </w:pPr>
+    </w:lvl>
+    <w:lvl w:ilvl="2" w:tplc="0409001B" w:tentative="1">
+      <w:start w:val="1"/>
+      <w:numFmt w:val="lowerRoman"/>
+      <w:lvlText w:val="%3."/>
+      <w:lvlJc w:val="right"/>
+      <w:pPr>
+        <w:ind w:left="2160" w:hanging="180"/>
+      </w:pPr>
+    </w:lvl>
+    <w:lvl w:ilvl="3" w:tplc="0409000F" w:tentative="1">
+      <w:start w:val="1"/>
+      <w:numFmt w:val="decimal"/>
+      <w:lvlText w:val="%4."/>
+      <w:lvlJc w:val="left"/>
+      <w:pPr>
+        <w:ind w:left="2880" w:hanging="360"/>
+      </w:pPr>
+    </w:lvl>
+    <w:lvl w:ilvl="4" w:tplc="04090019" w:tentative="1">
+      <w:start w:val="1"/>
+      <w:numFmt w:val="lowerLetter"/>
+      <w:lvlText w:val="%5."/>
+      <w:lvlJc w:val="left"/>
+      <w:pPr>
+        <w:ind w:left="3600" w:hanging="360"/>
+      </w:pPr>
+    </w:lvl>
+    <w:lvl w:ilvl="5" w:tplc="0409001B" w:tentative="1">
+      <w:start w:val="1"/>
+      <w:numFmt w:val="lowerRoman"/>
+      <w:lvlText w:val="%6."/>
+      <w:lvlJc w:val="right"/>
+      <w:pPr>
+        <w:ind w:left="4320" w:hanging="180"/>
+      </w:pPr>
+    </w:lvl>
+    <w:lvl w:ilvl="6" w:tplc="0409000F" w:tentative="1">
+      <w:start w:val="1"/>
+      <w:numFmt w:val="decimal"/>
+      <w:lvlText w:val="%7."/>
+      <w:lvlJc w:val="left"/>
+      <w:pPr>
+        <w:ind w:left="5040" w:hanging="360"/>
+      </w:pPr>
+    </w:lvl>
+    <w:lvl w:ilvl="7" w:tplc="04090019" w:tentative="1">
+      <w:start w:val="1"/>
+      <w:numFmt w:val="lowerLetter"/>
+      <w:lvlText w:val="%8."/>
+      <w:lvlJc w:val="left"/>
+      <w:pPr>
+        <w:ind w:left="5760" w:hanging="360"/>
+      </w:pPr>
+    </w:lvl>
+    <w:lvl w:ilvl="8" w:tplc="0409001B" w:tentative="1">
+      <w:start w:val="1"/>
+      <w:numFmt w:val="lowerRoman"/>
+      <w:lvlText w:val="%9."/>
+      <w:lvlJc w:val="right"/>
+      <w:pPr>
+        <w:ind w:left="6480" w:hanging="180"/>
+      </w:pPr>
+    </w:lvl>
+  </w:abstractNum>
+  <w:abstractNum w:abstractNumId="6">
     <w:nsid w:val="21BF57A0"/>
     <w:multiLevelType w:val="hybridMultilevel"/>
     <w:tmpl w:val="78165C22"/>
@@ -32174,7 +34610,7 @@
       </w:pPr>
     </w:lvl>
   </w:abstractNum>
-  <w:abstractNum w:abstractNumId="5">
+  <w:abstractNum w:abstractNumId="7">
     <w:nsid w:val="34130CF3"/>
     <w:multiLevelType w:val="hybridMultilevel"/>
     <w:tmpl w:val="ED2400B2"/>
@@ -32263,7 +34699,7 @@
       </w:pPr>
     </w:lvl>
   </w:abstractNum>
-  <w:abstractNum w:abstractNumId="6">
+  <w:abstractNum w:abstractNumId="8">
     <w:nsid w:val="369F226C"/>
     <w:multiLevelType w:val="hybridMultilevel"/>
     <w:tmpl w:val="AB7C3DD6"/>
@@ -32352,7 +34788,7 @@
       </w:pPr>
     </w:lvl>
   </w:abstractNum>
-  <w:abstractNum w:abstractNumId="7">
+  <w:abstractNum w:abstractNumId="9">
     <w:nsid w:val="41E23935"/>
     <w:multiLevelType w:val="hybridMultilevel"/>
     <w:tmpl w:val="4B08F166"/>
@@ -32441,7 +34877,7 @@
       </w:pPr>
     </w:lvl>
   </w:abstractNum>
-  <w:abstractNum w:abstractNumId="8">
+  <w:abstractNum w:abstractNumId="10">
     <w:nsid w:val="42130CA1"/>
     <w:multiLevelType w:val="hybridMultilevel"/>
     <w:tmpl w:val="E9AAB2D2"/>
@@ -32530,7 +34966,7 @@
       </w:pPr>
     </w:lvl>
   </w:abstractNum>
-  <w:abstractNum w:abstractNumId="9">
+  <w:abstractNum w:abstractNumId="11">
     <w:nsid w:val="4D050E8B"/>
     <w:multiLevelType w:val="hybridMultilevel"/>
     <w:tmpl w:val="3662A202"/>
@@ -32619,7 +35055,7 @@
       </w:pPr>
     </w:lvl>
   </w:abstractNum>
-  <w:abstractNum w:abstractNumId="10">
+  <w:abstractNum w:abstractNumId="12">
     <w:nsid w:val="517717F8"/>
     <w:multiLevelType w:val="hybridMultilevel"/>
     <w:tmpl w:val="8AD81432"/>
@@ -32708,7 +35144,7 @@
       </w:pPr>
     </w:lvl>
   </w:abstractNum>
-  <w:abstractNum w:abstractNumId="11">
+  <w:abstractNum w:abstractNumId="13">
     <w:nsid w:val="53B8132B"/>
     <w:multiLevelType w:val="hybridMultilevel"/>
     <w:tmpl w:val="D60C1366"/>
@@ -32797,7 +35233,7 @@
       </w:pPr>
     </w:lvl>
   </w:abstractNum>
-  <w:abstractNum w:abstractNumId="12">
+  <w:abstractNum w:abstractNumId="14">
     <w:nsid w:val="59B54477"/>
     <w:multiLevelType w:val="hybridMultilevel"/>
     <w:tmpl w:val="C6DCA13C"/>
@@ -32886,7 +35322,7 @@
       </w:pPr>
     </w:lvl>
   </w:abstractNum>
-  <w:abstractNum w:abstractNumId="13">
+  <w:abstractNum w:abstractNumId="15">
     <w:nsid w:val="5C834665"/>
     <w:multiLevelType w:val="hybridMultilevel"/>
     <w:tmpl w:val="68E6DD54"/>
@@ -32975,7 +35411,7 @@
       </w:pPr>
     </w:lvl>
   </w:abstractNum>
-  <w:abstractNum w:abstractNumId="14">
+  <w:abstractNum w:abstractNumId="16">
     <w:nsid w:val="650B27C4"/>
     <w:multiLevelType w:val="hybridMultilevel"/>
     <w:tmpl w:val="D60C1366"/>
@@ -33064,7 +35500,7 @@
       </w:pPr>
     </w:lvl>
   </w:abstractNum>
-  <w:abstractNum w:abstractNumId="15">
+  <w:abstractNum w:abstractNumId="17">
     <w:nsid w:val="67224C83"/>
     <w:multiLevelType w:val="hybridMultilevel"/>
     <w:tmpl w:val="D60C1366"/>
@@ -33153,7 +35589,7 @@
       </w:pPr>
     </w:lvl>
   </w:abstractNum>
-  <w:abstractNum w:abstractNumId="16">
+  <w:abstractNum w:abstractNumId="18">
     <w:nsid w:val="6AF16F4A"/>
     <w:multiLevelType w:val="multilevel"/>
     <w:tmpl w:val="0409001F"/>
@@ -33239,7 +35675,7 @@
       </w:pPr>
     </w:lvl>
   </w:abstractNum>
-  <w:abstractNum w:abstractNumId="17">
+  <w:abstractNum w:abstractNumId="19">
     <w:nsid w:val="6C2A68AD"/>
     <w:multiLevelType w:val="hybridMultilevel"/>
     <w:tmpl w:val="D60C1366"/>
@@ -33328,7 +35764,7 @@
       </w:pPr>
     </w:lvl>
   </w:abstractNum>
-  <w:abstractNum w:abstractNumId="18">
+  <w:abstractNum w:abstractNumId="20">
     <w:nsid w:val="6C3F779F"/>
     <w:multiLevelType w:val="hybridMultilevel"/>
     <w:tmpl w:val="E9AAB2D2"/>
@@ -33417,7 +35853,7 @@
       </w:pPr>
     </w:lvl>
   </w:abstractNum>
-  <w:abstractNum w:abstractNumId="19">
+  <w:abstractNum w:abstractNumId="21">
     <w:nsid w:val="6C6A68BB"/>
     <w:multiLevelType w:val="hybridMultilevel"/>
     <w:tmpl w:val="E9AAB2D2"/>
@@ -33506,7 +35942,7 @@
       </w:pPr>
     </w:lvl>
   </w:abstractNum>
-  <w:abstractNum w:abstractNumId="20">
+  <w:abstractNum w:abstractNumId="22">
     <w:nsid w:val="74F6631A"/>
     <w:multiLevelType w:val="multilevel"/>
     <w:tmpl w:val="0409001F"/>
@@ -33595,7 +36031,7 @@
       </w:pPr>
     </w:lvl>
   </w:abstractNum>
-  <w:abstractNum w:abstractNumId="21">
+  <w:abstractNum w:abstractNumId="23">
     <w:nsid w:val="79F91BF9"/>
     <w:multiLevelType w:val="hybridMultilevel"/>
     <w:tmpl w:val="226CD6BA"/>
@@ -33685,70 +36121,76 @@
     </w:lvl>
   </w:abstractNum>
   <w:num w:numId="1">
+    <w:abstractNumId w:val="8"/>
+  </w:num>
+  <w:num w:numId="2">
+    <w:abstractNumId w:val="18"/>
+  </w:num>
+  <w:num w:numId="3">
+    <w:abstractNumId w:val="22"/>
+  </w:num>
+  <w:num w:numId="4">
+    <w:abstractNumId w:val="7"/>
+  </w:num>
+  <w:num w:numId="5">
     <w:abstractNumId w:val="6"/>
   </w:num>
-  <w:num w:numId="2">
-    <w:abstractNumId w:val="16"/>
-  </w:num>
-  <w:num w:numId="3">
-    <w:abstractNumId w:val="20"/>
-  </w:num>
-  <w:num w:numId="4">
-    <w:abstractNumId w:val="5"/>
-  </w:num>
-  <w:num w:numId="5">
-    <w:abstractNumId w:val="4"/>
-  </w:num>
   <w:num w:numId="6">
-    <w:abstractNumId w:val="7"/>
+    <w:abstractNumId w:val="9"/>
   </w:num>
   <w:num w:numId="7">
-    <w:abstractNumId w:val="13"/>
+    <w:abstractNumId w:val="15"/>
   </w:num>
   <w:num w:numId="8">
     <w:abstractNumId w:val="2"/>
   </w:num>
   <w:num w:numId="9">
-    <w:abstractNumId w:val="10"/>
+    <w:abstractNumId w:val="12"/>
   </w:num>
   <w:num w:numId="10">
-    <w:abstractNumId w:val="9"/>
+    <w:abstractNumId w:val="11"/>
   </w:num>
   <w:num w:numId="11">
-    <w:abstractNumId w:val="12"/>
+    <w:abstractNumId w:val="14"/>
   </w:num>
   <w:num w:numId="12">
-    <w:abstractNumId w:val="21"/>
+    <w:abstractNumId w:val="23"/>
   </w:num>
   <w:num w:numId="13">
     <w:abstractNumId w:val="3"/>
   </w:num>
   <w:num w:numId="14">
-    <w:abstractNumId w:val="19"/>
+    <w:abstractNumId w:val="21"/>
   </w:num>
   <w:num w:numId="15">
-    <w:abstractNumId w:val="18"/>
+    <w:abstractNumId w:val="20"/>
   </w:num>
   <w:num w:numId="16">
-    <w:abstractNumId w:val="8"/>
+    <w:abstractNumId w:val="10"/>
   </w:num>
   <w:num w:numId="17">
     <w:abstractNumId w:val="1"/>
   </w:num>
   <w:num w:numId="18">
-    <w:abstractNumId w:val="17"/>
+    <w:abstractNumId w:val="19"/>
   </w:num>
   <w:num w:numId="19">
     <w:abstractNumId w:val="0"/>
   </w:num>
   <w:num w:numId="20">
-    <w:abstractNumId w:val="15"/>
+    <w:abstractNumId w:val="17"/>
   </w:num>
   <w:num w:numId="21">
-    <w:abstractNumId w:val="14"/>
+    <w:abstractNumId w:val="16"/>
   </w:num>
   <w:num w:numId="22">
-    <w:abstractNumId w:val="11"/>
+    <w:abstractNumId w:val="13"/>
+  </w:num>
+  <w:num w:numId="23">
+    <w:abstractNumId w:val="5"/>
+  </w:num>
+  <w:num w:numId="24">
+    <w:abstractNumId w:val="4"/>
   </w:num>
 </w:numbering>
 </file>

</xml_diff>